<commit_message>
A lot of project stuff
</commit_message>
<xml_diff>
--- a/FINAL.docx
+++ b/FINAL.docx
@@ -1,6 +1,6 @@
 
 <file path=word/document.xml><?xml version="1.0" encoding="utf-8"?>
-<w:document xmlns:wpc="http://schemas.microsoft.com/office/word/2010/wordprocessingCanvas" xmlns:cx="http://schemas.microsoft.com/office/drawing/2014/chartex" xmlns:cx1="http://schemas.microsoft.com/office/drawing/2015/9/8/chartex" xmlns:mc="http://schemas.openxmlformats.org/markup-compatibility/2006" xmlns:o="urn:schemas-microsoft-com:office:office" xmlns:r="http://schemas.openxmlformats.org/officeDocument/2006/relationships" xmlns:m="http://schemas.openxmlformats.org/officeDocument/2006/math" xmlns:v="urn:schemas-microsoft-com:vml" xmlns:wp14="http://schemas.microsoft.com/office/word/2010/wordprocessingDrawing" xmlns:wp="http://schemas.openxmlformats.org/drawingml/2006/wordprocessingDrawing" xmlns:w10="urn:schemas-microsoft-com:office:word" xmlns:w="http://schemas.openxmlformats.org/wordprocessingml/2006/main" xmlns:w14="http://schemas.microsoft.com/office/word/2010/wordml" xmlns:w15="http://schemas.microsoft.com/office/word/2012/wordml" xmlns:w16se="http://schemas.microsoft.com/office/word/2015/wordml/symex" xmlns:wpg="http://schemas.microsoft.com/office/word/2010/wordprocessingGroup" xmlns:wpi="http://schemas.microsoft.com/office/word/2010/wordprocessingInk" xmlns:wne="http://schemas.microsoft.com/office/word/2006/wordml" xmlns:wps="http://schemas.microsoft.com/office/word/2010/wordprocessingShape" mc:Ignorable="w14 w15 w16se wp14">
+<w:document xmlns:wpc="http://schemas.microsoft.com/office/word/2010/wordprocessingCanvas" xmlns:mc="http://schemas.openxmlformats.org/markup-compatibility/2006" xmlns:o="urn:schemas-microsoft-com:office:office" xmlns:r="http://schemas.openxmlformats.org/officeDocument/2006/relationships" xmlns:m="http://schemas.openxmlformats.org/officeDocument/2006/math" xmlns:v="urn:schemas-microsoft-com:vml" xmlns:wp14="http://schemas.microsoft.com/office/word/2010/wordprocessingDrawing" xmlns:wp="http://schemas.openxmlformats.org/drawingml/2006/wordprocessingDrawing" xmlns:w10="urn:schemas-microsoft-com:office:word" xmlns:w="http://schemas.openxmlformats.org/wordprocessingml/2006/main" xmlns:w14="http://schemas.microsoft.com/office/word/2010/wordml" xmlns:w15="http://schemas.microsoft.com/office/word/2012/wordml" xmlns:wpg="http://schemas.microsoft.com/office/word/2010/wordprocessingGroup" xmlns:wpi="http://schemas.microsoft.com/office/word/2010/wordprocessingInk" xmlns:wne="http://schemas.microsoft.com/office/word/2006/wordml" xmlns:wps="http://schemas.microsoft.com/office/word/2010/wordprocessingShape" mc:Ignorable="w14 w15 wp14">
   <w:body>
     <w:p>
       <w:pPr>
@@ -196,27 +196,7 @@
           <w:sz w:val="20"/>
           <w:szCs w:val="20"/>
         </w:rPr>
-        <w:t xml:space="preserve"> t</w:t>
-      </w:r>
-      <w:proofErr w:type="gramStart"/>
-      <w:r>
-        <w:rPr>
-          <w:rFonts w:ascii="Courier New" w:hAnsi="Courier New" w:cs="Courier New"/>
-          <w:color w:val="000000"/>
-          <w:sz w:val="20"/>
-          <w:szCs w:val="20"/>
-        </w:rPr>
-        <w:t>=[</w:t>
-      </w:r>
-      <w:proofErr w:type="gramEnd"/>
-      <w:r>
-        <w:rPr>
-          <w:rFonts w:ascii="Courier New" w:hAnsi="Courier New" w:cs="Courier New"/>
-          <w:color w:val="000000"/>
-          <w:sz w:val="20"/>
-          <w:szCs w:val="20"/>
-        </w:rPr>
-        <w:t>-10, 10];</w:t>
+        <w:t xml:space="preserve"> t=[-10, 10];</w:t>
       </w:r>
     </w:p>
     <w:p>
@@ -279,27 +259,7 @@
           <w:sz w:val="20"/>
           <w:szCs w:val="20"/>
         </w:rPr>
-        <w:t>%t = -</w:t>
-      </w:r>
-      <w:proofErr w:type="gramStart"/>
-      <w:r>
-        <w:rPr>
-          <w:rFonts w:ascii="Courier New" w:hAnsi="Courier New" w:cs="Courier New"/>
-          <w:color w:val="228B22"/>
-          <w:sz w:val="20"/>
-          <w:szCs w:val="20"/>
-        </w:rPr>
-        <w:t>10:n</w:t>
-      </w:r>
-      <w:proofErr w:type="gramEnd"/>
-      <w:r>
-        <w:rPr>
-          <w:rFonts w:ascii="Courier New" w:hAnsi="Courier New" w:cs="Courier New"/>
-          <w:color w:val="228B22"/>
-          <w:sz w:val="20"/>
-          <w:szCs w:val="20"/>
-        </w:rPr>
-        <w:t>:10;</w:t>
+        <w:t>%t = -10:n:10;</w:t>
       </w:r>
     </w:p>
     <w:p>
@@ -323,7 +283,6 @@
         <w:t xml:space="preserve">t = </w:t>
       </w:r>
       <w:proofErr w:type="spellStart"/>
-      <w:proofErr w:type="gramStart"/>
       <w:r>
         <w:rPr>
           <w:rFonts w:ascii="Courier New" w:hAnsi="Courier New" w:cs="Courier New"/>
@@ -341,90 +300,685 @@
           <w:sz w:val="20"/>
           <w:szCs w:val="20"/>
         </w:rPr>
+        <w:t>(-10, 10, n);</w:t>
+      </w:r>
+    </w:p>
+    <w:p>
+      <w:pPr>
+        <w:autoSpaceDE w:val="0"/>
+        <w:autoSpaceDN w:val="0"/>
+        <w:adjustRightInd w:val="0"/>
+        <w:rPr>
+          <w:rFonts w:ascii="Courier New" w:hAnsi="Courier New" w:cs="Courier New"/>
+          <w:sz w:val="24"/>
+          <w:szCs w:val="24"/>
+        </w:rPr>
+      </w:pPr>
+      <w:r>
+        <w:rPr>
+          <w:rFonts w:ascii="Courier New" w:hAnsi="Courier New" w:cs="Courier New"/>
+          <w:color w:val="000000"/>
+          <w:sz w:val="20"/>
+          <w:szCs w:val="20"/>
+        </w:rPr>
+        <w:t>y = -2*t(1:n) + 1.5;</w:t>
+      </w:r>
+    </w:p>
+    <w:p>
+      <w:pPr>
+        <w:autoSpaceDE w:val="0"/>
+        <w:autoSpaceDN w:val="0"/>
+        <w:adjustRightInd w:val="0"/>
+        <w:rPr>
+          <w:rFonts w:ascii="Courier New" w:hAnsi="Courier New" w:cs="Courier New"/>
+          <w:sz w:val="24"/>
+          <w:szCs w:val="24"/>
+        </w:rPr>
+      </w:pPr>
+      <w:r>
+        <w:rPr>
+          <w:rFonts w:ascii="Courier New" w:hAnsi="Courier New" w:cs="Courier New"/>
+          <w:color w:val="000000"/>
+          <w:sz w:val="20"/>
+          <w:szCs w:val="20"/>
+        </w:rPr>
+        <w:t>axis([-10 10 -25 25]);</w:t>
+      </w:r>
+    </w:p>
+    <w:p>
+      <w:pPr>
+        <w:autoSpaceDE w:val="0"/>
+        <w:autoSpaceDN w:val="0"/>
+        <w:adjustRightInd w:val="0"/>
+        <w:rPr>
+          <w:rFonts w:ascii="Courier New" w:hAnsi="Courier New" w:cs="Courier New"/>
+          <w:sz w:val="24"/>
+          <w:szCs w:val="24"/>
+        </w:rPr>
+      </w:pPr>
+      <w:r>
+        <w:rPr>
+          <w:rFonts w:ascii="Courier New" w:hAnsi="Courier New" w:cs="Courier New"/>
+          <w:color w:val="0000FF"/>
+          <w:sz w:val="20"/>
+          <w:szCs w:val="20"/>
+        </w:rPr>
+        <w:t>for</w:t>
+      </w:r>
+      <w:r>
+        <w:rPr>
+          <w:rFonts w:ascii="Courier New" w:hAnsi="Courier New" w:cs="Courier New"/>
+          <w:color w:val="000000"/>
+          <w:sz w:val="20"/>
+          <w:szCs w:val="20"/>
+        </w:rPr>
+        <w:t xml:space="preserve"> it = 1:n</w:t>
+      </w:r>
+    </w:p>
+    <w:p>
+      <w:pPr>
+        <w:autoSpaceDE w:val="0"/>
+        <w:autoSpaceDN w:val="0"/>
+        <w:adjustRightInd w:val="0"/>
+        <w:rPr>
+          <w:rFonts w:ascii="Courier New" w:hAnsi="Courier New" w:cs="Courier New"/>
+          <w:sz w:val="24"/>
+          <w:szCs w:val="24"/>
+        </w:rPr>
+      </w:pPr>
+      <w:r>
+        <w:rPr>
+          <w:rFonts w:ascii="Courier New" w:hAnsi="Courier New" w:cs="Courier New"/>
+          <w:color w:val="000000"/>
+          <w:sz w:val="20"/>
+          <w:szCs w:val="20"/>
+        </w:rPr>
+        <w:t xml:space="preserve">    plot(t(1:it), y(1:it));</w:t>
+      </w:r>
+    </w:p>
+    <w:p>
+      <w:pPr>
+        <w:autoSpaceDE w:val="0"/>
+        <w:autoSpaceDN w:val="0"/>
+        <w:adjustRightInd w:val="0"/>
+        <w:rPr>
+          <w:rFonts w:ascii="Courier New" w:hAnsi="Courier New" w:cs="Courier New"/>
+          <w:sz w:val="24"/>
+          <w:szCs w:val="24"/>
+        </w:rPr>
+      </w:pPr>
+      <w:r>
+        <w:rPr>
+          <w:rFonts w:ascii="Courier New" w:hAnsi="Courier New" w:cs="Courier New"/>
+          <w:color w:val="000000"/>
+          <w:sz w:val="20"/>
+          <w:szCs w:val="20"/>
+        </w:rPr>
+        <w:t xml:space="preserve">    axis([-10 10 -25 25]);</w:t>
+      </w:r>
+    </w:p>
+    <w:p>
+      <w:pPr>
+        <w:autoSpaceDE w:val="0"/>
+        <w:autoSpaceDN w:val="0"/>
+        <w:adjustRightInd w:val="0"/>
+        <w:rPr>
+          <w:rFonts w:ascii="Courier New" w:hAnsi="Courier New" w:cs="Courier New"/>
+          <w:sz w:val="24"/>
+          <w:szCs w:val="24"/>
+        </w:rPr>
+      </w:pPr>
+      <w:r>
+        <w:rPr>
+          <w:rFonts w:ascii="Courier New" w:hAnsi="Courier New" w:cs="Courier New"/>
+          <w:color w:val="000000"/>
+          <w:sz w:val="20"/>
+          <w:szCs w:val="20"/>
+        </w:rPr>
+        <w:t xml:space="preserve">    title(</w:t>
+      </w:r>
+      <w:r>
+        <w:rPr>
+          <w:rFonts w:ascii="Courier New" w:hAnsi="Courier New" w:cs="Courier New"/>
+          <w:color w:val="A020F0"/>
+          <w:sz w:val="20"/>
+          <w:szCs w:val="20"/>
+        </w:rPr>
+        <w:t>'Question 1a'</w:t>
+      </w:r>
+      <w:r>
+        <w:rPr>
+          <w:rFonts w:ascii="Courier New" w:hAnsi="Courier New" w:cs="Courier New"/>
+          <w:color w:val="000000"/>
+          <w:sz w:val="20"/>
+          <w:szCs w:val="20"/>
+        </w:rPr>
+        <w:t>)</w:t>
+      </w:r>
+    </w:p>
+    <w:p>
+      <w:pPr>
+        <w:autoSpaceDE w:val="0"/>
+        <w:autoSpaceDN w:val="0"/>
+        <w:adjustRightInd w:val="0"/>
+        <w:rPr>
+          <w:rFonts w:ascii="Courier New" w:hAnsi="Courier New" w:cs="Courier New"/>
+          <w:sz w:val="24"/>
+          <w:szCs w:val="24"/>
+        </w:rPr>
+      </w:pPr>
+      <w:r>
+        <w:rPr>
+          <w:rFonts w:ascii="Courier New" w:hAnsi="Courier New" w:cs="Courier New"/>
+          <w:color w:val="000000"/>
+          <w:sz w:val="20"/>
+          <w:szCs w:val="20"/>
+        </w:rPr>
+        <w:t xml:space="preserve">    </w:t>
+      </w:r>
+      <w:proofErr w:type="spellStart"/>
+      <w:r>
+        <w:rPr>
+          <w:rFonts w:ascii="Courier New" w:hAnsi="Courier New" w:cs="Courier New"/>
+          <w:color w:val="000000"/>
+          <w:sz w:val="20"/>
+          <w:szCs w:val="20"/>
+        </w:rPr>
+        <w:t>drawnow</w:t>
+      </w:r>
+      <w:proofErr w:type="spellEnd"/>
+    </w:p>
+    <w:p>
+      <w:pPr>
+        <w:autoSpaceDE w:val="0"/>
+        <w:autoSpaceDN w:val="0"/>
+        <w:adjustRightInd w:val="0"/>
+        <w:rPr>
+          <w:rFonts w:ascii="Courier New" w:hAnsi="Courier New" w:cs="Courier New"/>
+          <w:sz w:val="24"/>
+          <w:szCs w:val="24"/>
+        </w:rPr>
+      </w:pPr>
+      <w:r>
+        <w:rPr>
+          <w:rFonts w:ascii="Courier New" w:hAnsi="Courier New" w:cs="Courier New"/>
+          <w:color w:val="0000FF"/>
+          <w:sz w:val="20"/>
+          <w:szCs w:val="20"/>
+        </w:rPr>
+        <w:t>end</w:t>
+      </w:r>
+    </w:p>
+    <w:p>
+      <w:pPr>
+        <w:autoSpaceDE w:val="0"/>
+        <w:autoSpaceDN w:val="0"/>
+        <w:adjustRightInd w:val="0"/>
+        <w:rPr>
+          <w:rFonts w:ascii="Courier New" w:hAnsi="Courier New" w:cs="Courier New"/>
+          <w:sz w:val="24"/>
+          <w:szCs w:val="24"/>
+        </w:rPr>
+      </w:pPr>
+      <w:r>
+        <w:rPr>
+          <w:rFonts w:ascii="Courier New" w:hAnsi="Courier New" w:cs="Courier New"/>
+          <w:color w:val="0000FF"/>
+          <w:sz w:val="20"/>
+          <w:szCs w:val="20"/>
+        </w:rPr>
+        <w:t xml:space="preserve"> </w:t>
+      </w:r>
+    </w:p>
+    <w:p>
+      <w:pPr>
+        <w:autoSpaceDE w:val="0"/>
+        <w:autoSpaceDN w:val="0"/>
+        <w:adjustRightInd w:val="0"/>
+        <w:rPr>
+          <w:rFonts w:ascii="Courier New" w:hAnsi="Courier New" w:cs="Courier New"/>
+          <w:sz w:val="24"/>
+          <w:szCs w:val="24"/>
+        </w:rPr>
+      </w:pPr>
+      <w:r>
+        <w:rPr>
+          <w:rFonts w:ascii="Courier New" w:hAnsi="Courier New" w:cs="Courier New"/>
+          <w:color w:val="0000FF"/>
+          <w:sz w:val="20"/>
+          <w:szCs w:val="20"/>
+        </w:rPr>
+        <w:t xml:space="preserve"> </w:t>
+      </w:r>
+    </w:p>
+    <w:p>
+      <w:pPr>
+        <w:autoSpaceDE w:val="0"/>
+        <w:autoSpaceDN w:val="0"/>
+        <w:adjustRightInd w:val="0"/>
+        <w:rPr>
+          <w:rFonts w:ascii="Courier New" w:hAnsi="Courier New" w:cs="Courier New"/>
+          <w:sz w:val="24"/>
+          <w:szCs w:val="24"/>
+        </w:rPr>
+      </w:pPr>
+      <w:r>
+        <w:rPr>
+          <w:rFonts w:ascii="Courier New" w:hAnsi="Courier New" w:cs="Courier New"/>
+          <w:color w:val="228B22"/>
+          <w:sz w:val="20"/>
+          <w:szCs w:val="20"/>
+        </w:rPr>
+        <w:t>%% Question 1b</w:t>
+      </w:r>
+    </w:p>
+    <w:p>
+      <w:pPr>
+        <w:autoSpaceDE w:val="0"/>
+        <w:autoSpaceDN w:val="0"/>
+        <w:adjustRightInd w:val="0"/>
+        <w:rPr>
+          <w:rFonts w:ascii="Courier New" w:hAnsi="Courier New" w:cs="Courier New"/>
+          <w:sz w:val="24"/>
+          <w:szCs w:val="24"/>
+        </w:rPr>
+      </w:pPr>
+      <w:r>
+        <w:rPr>
+          <w:rFonts w:ascii="Courier New" w:hAnsi="Courier New" w:cs="Courier New"/>
+          <w:color w:val="228B22"/>
+          <w:sz w:val="20"/>
+          <w:szCs w:val="20"/>
+        </w:rPr>
+        <w:t xml:space="preserve"> </w:t>
+      </w:r>
+    </w:p>
+    <w:p>
+      <w:pPr>
+        <w:autoSpaceDE w:val="0"/>
+        <w:autoSpaceDN w:val="0"/>
+        <w:adjustRightInd w:val="0"/>
+        <w:rPr>
+          <w:rFonts w:ascii="Courier New" w:hAnsi="Courier New" w:cs="Courier New"/>
+          <w:sz w:val="24"/>
+          <w:szCs w:val="24"/>
+        </w:rPr>
+      </w:pPr>
+      <w:r>
+        <w:rPr>
+          <w:rFonts w:ascii="Courier New" w:hAnsi="Courier New" w:cs="Courier New"/>
+          <w:color w:val="000000"/>
+          <w:sz w:val="20"/>
+          <w:szCs w:val="20"/>
+        </w:rPr>
+        <w:t xml:space="preserve">Find </w:t>
+      </w:r>
+      <w:proofErr w:type="spellStart"/>
+      <w:r>
+        <w:rPr>
+          <w:rFonts w:ascii="Courier New" w:hAnsi="Courier New" w:cs="Courier New"/>
+          <w:color w:val="A020F0"/>
+          <w:sz w:val="20"/>
+          <w:szCs w:val="20"/>
+        </w:rPr>
+        <w:t>int</w:t>
+      </w:r>
+      <w:proofErr w:type="spellEnd"/>
+      <w:r>
+        <w:rPr>
+          <w:rFonts w:ascii="Courier New" w:hAnsi="Courier New" w:cs="Courier New"/>
+          <w:color w:val="A020F0"/>
+          <w:sz w:val="20"/>
+          <w:szCs w:val="20"/>
+        </w:rPr>
         <w:t>(</w:t>
       </w:r>
-      <w:proofErr w:type="gramEnd"/>
-      <w:r>
-        <w:rPr>
-          <w:rFonts w:ascii="Courier New" w:hAnsi="Courier New" w:cs="Courier New"/>
-          <w:color w:val="000000"/>
-          <w:sz w:val="20"/>
-          <w:szCs w:val="20"/>
-        </w:rPr>
-        <w:t>-10, 10, n);</w:t>
-      </w:r>
-    </w:p>
-    <w:p>
-      <w:pPr>
-        <w:autoSpaceDE w:val="0"/>
-        <w:autoSpaceDN w:val="0"/>
-        <w:adjustRightInd w:val="0"/>
-        <w:rPr>
-          <w:rFonts w:ascii="Courier New" w:hAnsi="Courier New" w:cs="Courier New"/>
-          <w:sz w:val="24"/>
-          <w:szCs w:val="24"/>
-        </w:rPr>
-      </w:pPr>
-      <w:r>
-        <w:rPr>
-          <w:rFonts w:ascii="Courier New" w:hAnsi="Courier New" w:cs="Courier New"/>
-          <w:color w:val="000000"/>
-          <w:sz w:val="20"/>
-          <w:szCs w:val="20"/>
-        </w:rPr>
-        <w:t>y = -2*t(</w:t>
-      </w:r>
-      <w:proofErr w:type="gramStart"/>
-      <w:r>
-        <w:rPr>
-          <w:rFonts w:ascii="Courier New" w:hAnsi="Courier New" w:cs="Courier New"/>
-          <w:color w:val="000000"/>
-          <w:sz w:val="20"/>
-          <w:szCs w:val="20"/>
-        </w:rPr>
-        <w:t>1:n</w:t>
-      </w:r>
-      <w:proofErr w:type="gramEnd"/>
-      <w:r>
-        <w:rPr>
-          <w:rFonts w:ascii="Courier New" w:hAnsi="Courier New" w:cs="Courier New"/>
-          <w:color w:val="000000"/>
-          <w:sz w:val="20"/>
-          <w:szCs w:val="20"/>
-        </w:rPr>
-        <w:t>) + 1.5;</w:t>
-      </w:r>
-    </w:p>
-    <w:p>
-      <w:pPr>
-        <w:autoSpaceDE w:val="0"/>
-        <w:autoSpaceDN w:val="0"/>
-        <w:adjustRightInd w:val="0"/>
-        <w:rPr>
-          <w:rFonts w:ascii="Courier New" w:hAnsi="Courier New" w:cs="Courier New"/>
-          <w:sz w:val="24"/>
-          <w:szCs w:val="24"/>
-        </w:rPr>
-      </w:pPr>
-      <w:proofErr w:type="gramStart"/>
-      <w:r>
-        <w:rPr>
-          <w:rFonts w:ascii="Courier New" w:hAnsi="Courier New" w:cs="Courier New"/>
-          <w:color w:val="000000"/>
-          <w:sz w:val="20"/>
-          <w:szCs w:val="20"/>
-        </w:rPr>
-        <w:t>axis(</w:t>
-      </w:r>
-      <w:proofErr w:type="gramEnd"/>
-      <w:r>
-        <w:rPr>
-          <w:rFonts w:ascii="Courier New" w:hAnsi="Courier New" w:cs="Courier New"/>
-          <w:color w:val="000000"/>
-          <w:sz w:val="20"/>
-          <w:szCs w:val="20"/>
-        </w:rPr>
-        <w:t>[-10 10 -25 25]);</w:t>
+      <w:proofErr w:type="spellStart"/>
+      <w:r>
+        <w:rPr>
+          <w:rFonts w:ascii="Courier New" w:hAnsi="Courier New" w:cs="Courier New"/>
+          <w:color w:val="A020F0"/>
+          <w:sz w:val="20"/>
+          <w:szCs w:val="20"/>
+        </w:rPr>
+        <w:t>y,x</w:t>
+      </w:r>
+      <w:proofErr w:type="spellEnd"/>
+      <w:r>
+        <w:rPr>
+          <w:rFonts w:ascii="Courier New" w:hAnsi="Courier New" w:cs="Courier New"/>
+          <w:color w:val="A020F0"/>
+          <w:sz w:val="20"/>
+          <w:szCs w:val="20"/>
+        </w:rPr>
+        <w:t>)</w:t>
+      </w:r>
+      <w:r>
+        <w:rPr>
+          <w:rFonts w:ascii="Courier New" w:hAnsi="Courier New" w:cs="Courier New"/>
+          <w:color w:val="000000"/>
+          <w:sz w:val="20"/>
+          <w:szCs w:val="20"/>
+        </w:rPr>
+        <w:t xml:space="preserve"> </w:t>
+      </w:r>
+      <w:r>
+        <w:rPr>
+          <w:rFonts w:ascii="Courier New" w:hAnsi="Courier New" w:cs="Courier New"/>
+          <w:color w:val="A020F0"/>
+          <w:sz w:val="20"/>
+          <w:szCs w:val="20"/>
+        </w:rPr>
+        <w:t>from</w:t>
+      </w:r>
+      <w:r>
+        <w:rPr>
+          <w:rFonts w:ascii="Courier New" w:hAnsi="Courier New" w:cs="Courier New"/>
+          <w:color w:val="000000"/>
+          <w:sz w:val="20"/>
+          <w:szCs w:val="20"/>
+        </w:rPr>
+        <w:t xml:space="preserve"> </w:t>
+      </w:r>
+      <w:r>
+        <w:rPr>
+          <w:rFonts w:ascii="Courier New" w:hAnsi="Courier New" w:cs="Courier New"/>
+          <w:color w:val="A020F0"/>
+          <w:sz w:val="20"/>
+          <w:szCs w:val="20"/>
+        </w:rPr>
+        <w:t>x=[0 4]</w:t>
+      </w:r>
+      <w:r>
+        <w:rPr>
+          <w:rFonts w:ascii="Courier New" w:hAnsi="Courier New" w:cs="Courier New"/>
+          <w:color w:val="000000"/>
+          <w:sz w:val="20"/>
+          <w:szCs w:val="20"/>
+        </w:rPr>
+        <w:t xml:space="preserve"> </w:t>
+      </w:r>
+      <w:r>
+        <w:rPr>
+          <w:rFonts w:ascii="Courier New" w:hAnsi="Courier New" w:cs="Courier New"/>
+          <w:color w:val="A020F0"/>
+          <w:sz w:val="20"/>
+          <w:szCs w:val="20"/>
+        </w:rPr>
+        <w:t>using</w:t>
+      </w:r>
+      <w:r>
+        <w:rPr>
+          <w:rFonts w:ascii="Courier New" w:hAnsi="Courier New" w:cs="Courier New"/>
+          <w:color w:val="000000"/>
+          <w:sz w:val="20"/>
+          <w:szCs w:val="20"/>
+        </w:rPr>
+        <w:t xml:space="preserve"> </w:t>
+      </w:r>
+      <w:r>
+        <w:rPr>
+          <w:rFonts w:ascii="Courier New" w:hAnsi="Courier New" w:cs="Courier New"/>
+          <w:color w:val="A020F0"/>
+          <w:sz w:val="20"/>
+          <w:szCs w:val="20"/>
+        </w:rPr>
+        <w:t>composite</w:t>
+      </w:r>
+      <w:r>
+        <w:rPr>
+          <w:rFonts w:ascii="Courier New" w:hAnsi="Courier New" w:cs="Courier New"/>
+          <w:color w:val="000000"/>
+          <w:sz w:val="20"/>
+          <w:szCs w:val="20"/>
+        </w:rPr>
+        <w:t xml:space="preserve"> </w:t>
+      </w:r>
+      <w:proofErr w:type="spellStart"/>
+      <w:r>
+        <w:rPr>
+          <w:rFonts w:ascii="Courier New" w:hAnsi="Courier New" w:cs="Courier New"/>
+          <w:color w:val="A020F0"/>
+          <w:sz w:val="20"/>
+          <w:szCs w:val="20"/>
+        </w:rPr>
+        <w:t>simpson</w:t>
+      </w:r>
+      <w:proofErr w:type="spellEnd"/>
+      <w:r>
+        <w:rPr>
+          <w:rFonts w:ascii="Courier New" w:hAnsi="Courier New" w:cs="Courier New"/>
+          <w:color w:val="000000"/>
+          <w:sz w:val="20"/>
+          <w:szCs w:val="20"/>
+        </w:rPr>
+        <w:t xml:space="preserve"> </w:t>
+      </w:r>
+      <w:r>
+        <w:rPr>
+          <w:rFonts w:ascii="Courier New" w:hAnsi="Courier New" w:cs="Courier New"/>
+          <w:color w:val="A020F0"/>
+          <w:sz w:val="20"/>
+          <w:szCs w:val="20"/>
+        </w:rPr>
+        <w:t>1/3</w:t>
+      </w:r>
+    </w:p>
+    <w:p>
+      <w:pPr>
+        <w:autoSpaceDE w:val="0"/>
+        <w:autoSpaceDN w:val="0"/>
+        <w:adjustRightInd w:val="0"/>
+        <w:rPr>
+          <w:rFonts w:ascii="Courier New" w:hAnsi="Courier New" w:cs="Courier New"/>
+          <w:sz w:val="24"/>
+          <w:szCs w:val="24"/>
+        </w:rPr>
+      </w:pPr>
+      <w:proofErr w:type="spellStart"/>
+      <w:r>
+        <w:rPr>
+          <w:rFonts w:ascii="Courier New" w:hAnsi="Courier New" w:cs="Courier New"/>
+          <w:color w:val="000000"/>
+          <w:sz w:val="20"/>
+          <w:szCs w:val="20"/>
+        </w:rPr>
+        <w:t>syms</w:t>
+      </w:r>
+      <w:proofErr w:type="spellEnd"/>
+      <w:r>
+        <w:rPr>
+          <w:rFonts w:ascii="Courier New" w:hAnsi="Courier New" w:cs="Courier New"/>
+          <w:color w:val="000000"/>
+          <w:sz w:val="20"/>
+          <w:szCs w:val="20"/>
+        </w:rPr>
+        <w:t xml:space="preserve"> </w:t>
+      </w:r>
+      <w:r>
+        <w:rPr>
+          <w:rFonts w:ascii="Courier New" w:hAnsi="Courier New" w:cs="Courier New"/>
+          <w:color w:val="A020F0"/>
+          <w:sz w:val="20"/>
+          <w:szCs w:val="20"/>
+        </w:rPr>
+        <w:t>x</w:t>
+      </w:r>
+      <w:r>
+        <w:rPr>
+          <w:rFonts w:ascii="Courier New" w:hAnsi="Courier New" w:cs="Courier New"/>
+          <w:color w:val="000000"/>
+          <w:sz w:val="20"/>
+          <w:szCs w:val="20"/>
+        </w:rPr>
+        <w:t>;</w:t>
+      </w:r>
+    </w:p>
+    <w:p>
+      <w:pPr>
+        <w:autoSpaceDE w:val="0"/>
+        <w:autoSpaceDN w:val="0"/>
+        <w:adjustRightInd w:val="0"/>
+        <w:rPr>
+          <w:rFonts w:ascii="Courier New" w:hAnsi="Courier New" w:cs="Courier New"/>
+          <w:sz w:val="24"/>
+          <w:szCs w:val="24"/>
+        </w:rPr>
+      </w:pPr>
+      <w:r>
+        <w:rPr>
+          <w:rFonts w:ascii="Courier New" w:hAnsi="Courier New" w:cs="Courier New"/>
+          <w:color w:val="000000"/>
+          <w:sz w:val="20"/>
+          <w:szCs w:val="20"/>
+        </w:rPr>
+        <w:t>fun = @(x)x*</w:t>
+      </w:r>
+      <w:proofErr w:type="spellStart"/>
+      <w:r>
+        <w:rPr>
+          <w:rFonts w:ascii="Courier New" w:hAnsi="Courier New" w:cs="Courier New"/>
+          <w:color w:val="000000"/>
+          <w:sz w:val="20"/>
+          <w:szCs w:val="20"/>
+        </w:rPr>
+        <w:t>exp</w:t>
+      </w:r>
+      <w:proofErr w:type="spellEnd"/>
+      <w:r>
+        <w:rPr>
+          <w:rFonts w:ascii="Courier New" w:hAnsi="Courier New" w:cs="Courier New"/>
+          <w:color w:val="000000"/>
+          <w:sz w:val="20"/>
+          <w:szCs w:val="20"/>
+        </w:rPr>
+        <w:t>(2*x);</w:t>
+      </w:r>
+    </w:p>
+    <w:p>
+      <w:pPr>
+        <w:autoSpaceDE w:val="0"/>
+        <w:autoSpaceDN w:val="0"/>
+        <w:adjustRightInd w:val="0"/>
+        <w:rPr>
+          <w:rFonts w:ascii="Courier New" w:hAnsi="Courier New" w:cs="Courier New"/>
+          <w:sz w:val="24"/>
+          <w:szCs w:val="24"/>
+        </w:rPr>
+      </w:pPr>
+      <w:r>
+        <w:rPr>
+          <w:rFonts w:ascii="Courier New" w:hAnsi="Courier New" w:cs="Courier New"/>
+          <w:color w:val="000000"/>
+          <w:sz w:val="20"/>
+          <w:szCs w:val="20"/>
+        </w:rPr>
+        <w:t>n = 10;</w:t>
+      </w:r>
+    </w:p>
+    <w:p>
+      <w:pPr>
+        <w:autoSpaceDE w:val="0"/>
+        <w:autoSpaceDN w:val="0"/>
+        <w:adjustRightInd w:val="0"/>
+        <w:rPr>
+          <w:rFonts w:ascii="Courier New" w:hAnsi="Courier New" w:cs="Courier New"/>
+          <w:sz w:val="24"/>
+          <w:szCs w:val="24"/>
+        </w:rPr>
+      </w:pPr>
+      <w:r>
+        <w:rPr>
+          <w:rFonts w:ascii="Courier New" w:hAnsi="Courier New" w:cs="Courier New"/>
+          <w:color w:val="000000"/>
+          <w:sz w:val="20"/>
+          <w:szCs w:val="20"/>
+        </w:rPr>
+        <w:t xml:space="preserve"> </w:t>
+      </w:r>
+    </w:p>
+    <w:p>
+      <w:pPr>
+        <w:autoSpaceDE w:val="0"/>
+        <w:autoSpaceDN w:val="0"/>
+        <w:adjustRightInd w:val="0"/>
+        <w:rPr>
+          <w:rFonts w:ascii="Courier New" w:hAnsi="Courier New" w:cs="Courier New"/>
+          <w:sz w:val="24"/>
+          <w:szCs w:val="24"/>
+        </w:rPr>
+      </w:pPr>
+      <w:r>
+        <w:rPr>
+          <w:rFonts w:ascii="Courier New" w:hAnsi="Courier New" w:cs="Courier New"/>
+          <w:color w:val="000000"/>
+          <w:sz w:val="20"/>
+          <w:szCs w:val="20"/>
+        </w:rPr>
+        <w:t>a = 0; x0 = a;</w:t>
+      </w:r>
+    </w:p>
+    <w:p>
+      <w:pPr>
+        <w:autoSpaceDE w:val="0"/>
+        <w:autoSpaceDN w:val="0"/>
+        <w:adjustRightInd w:val="0"/>
+        <w:rPr>
+          <w:rFonts w:ascii="Courier New" w:hAnsi="Courier New" w:cs="Courier New"/>
+          <w:sz w:val="24"/>
+          <w:szCs w:val="24"/>
+        </w:rPr>
+      </w:pPr>
+      <w:r>
+        <w:rPr>
+          <w:rFonts w:ascii="Courier New" w:hAnsi="Courier New" w:cs="Courier New"/>
+          <w:color w:val="000000"/>
+          <w:sz w:val="20"/>
+          <w:szCs w:val="20"/>
+        </w:rPr>
+        <w:t>b = 4;</w:t>
+      </w:r>
+    </w:p>
+    <w:p>
+      <w:pPr>
+        <w:autoSpaceDE w:val="0"/>
+        <w:autoSpaceDN w:val="0"/>
+        <w:adjustRightInd w:val="0"/>
+        <w:rPr>
+          <w:rFonts w:ascii="Courier New" w:hAnsi="Courier New" w:cs="Courier New"/>
+          <w:sz w:val="24"/>
+          <w:szCs w:val="24"/>
+        </w:rPr>
+      </w:pPr>
+      <w:r>
+        <w:rPr>
+          <w:rFonts w:ascii="Courier New" w:hAnsi="Courier New" w:cs="Courier New"/>
+          <w:color w:val="000000"/>
+          <w:sz w:val="20"/>
+          <w:szCs w:val="20"/>
+        </w:rPr>
+        <w:t>h = (b-a)/n;</w:t>
+      </w:r>
+    </w:p>
+    <w:p>
+      <w:pPr>
+        <w:autoSpaceDE w:val="0"/>
+        <w:autoSpaceDN w:val="0"/>
+        <w:adjustRightInd w:val="0"/>
+        <w:rPr>
+          <w:rFonts w:ascii="Courier New" w:hAnsi="Courier New" w:cs="Courier New"/>
+          <w:sz w:val="24"/>
+          <w:szCs w:val="24"/>
+        </w:rPr>
+      </w:pPr>
+      <w:r>
+        <w:rPr>
+          <w:rFonts w:ascii="Courier New" w:hAnsi="Courier New" w:cs="Courier New"/>
+          <w:color w:val="000000"/>
+          <w:sz w:val="20"/>
+          <w:szCs w:val="20"/>
+        </w:rPr>
+        <w:t xml:space="preserve"> </w:t>
       </w:r>
     </w:p>
     <w:p>
@@ -454,39 +1008,27 @@
           <w:sz w:val="20"/>
           <w:szCs w:val="20"/>
         </w:rPr>
-        <w:t xml:space="preserve"> it = </w:t>
-      </w:r>
-      <w:proofErr w:type="gramStart"/>
-      <w:r>
-        <w:rPr>
-          <w:rFonts w:ascii="Courier New" w:hAnsi="Courier New" w:cs="Courier New"/>
-          <w:color w:val="000000"/>
-          <w:sz w:val="20"/>
-          <w:szCs w:val="20"/>
-        </w:rPr>
-        <w:t>1:n</w:t>
-      </w:r>
-      <w:proofErr w:type="gramEnd"/>
-    </w:p>
-    <w:p>
-      <w:pPr>
-        <w:autoSpaceDE w:val="0"/>
-        <w:autoSpaceDN w:val="0"/>
-        <w:adjustRightInd w:val="0"/>
-        <w:rPr>
-          <w:rFonts w:ascii="Courier New" w:hAnsi="Courier New" w:cs="Courier New"/>
-          <w:sz w:val="24"/>
-          <w:szCs w:val="24"/>
-        </w:rPr>
-      </w:pPr>
-      <w:r>
-        <w:rPr>
-          <w:rFonts w:ascii="Courier New" w:hAnsi="Courier New" w:cs="Courier New"/>
-          <w:color w:val="000000"/>
-          <w:sz w:val="20"/>
-          <w:szCs w:val="20"/>
-        </w:rPr>
-        <w:t xml:space="preserve">    plot(t(1:it), y(1:it));</w:t>
+        <w:t xml:space="preserve"> </w:t>
+      </w:r>
+      <w:proofErr w:type="spellStart"/>
+      <w:r>
+        <w:rPr>
+          <w:rFonts w:ascii="Courier New" w:hAnsi="Courier New" w:cs="Courier New"/>
+          <w:color w:val="000000"/>
+          <w:sz w:val="20"/>
+          <w:szCs w:val="20"/>
+        </w:rPr>
+        <w:t>i</w:t>
+      </w:r>
+      <w:proofErr w:type="spellEnd"/>
+      <w:r>
+        <w:rPr>
+          <w:rFonts w:ascii="Courier New" w:hAnsi="Courier New" w:cs="Courier New"/>
+          <w:color w:val="000000"/>
+          <w:sz w:val="20"/>
+          <w:szCs w:val="20"/>
+        </w:rPr>
+        <w:t>=1:n</w:t>
       </w:r>
     </w:p>
     <w:p>
@@ -509,97 +1051,6 @@
         </w:rPr>
         <w:t xml:space="preserve">    </w:t>
       </w:r>
-      <w:proofErr w:type="gramStart"/>
-      <w:r>
-        <w:rPr>
-          <w:rFonts w:ascii="Courier New" w:hAnsi="Courier New" w:cs="Courier New"/>
-          <w:color w:val="000000"/>
-          <w:sz w:val="20"/>
-          <w:szCs w:val="20"/>
-        </w:rPr>
-        <w:t>axis(</w:t>
-      </w:r>
-      <w:proofErr w:type="gramEnd"/>
-      <w:r>
-        <w:rPr>
-          <w:rFonts w:ascii="Courier New" w:hAnsi="Courier New" w:cs="Courier New"/>
-          <w:color w:val="000000"/>
-          <w:sz w:val="20"/>
-          <w:szCs w:val="20"/>
-        </w:rPr>
-        <w:t>[-10 10 -25 25]);</w:t>
-      </w:r>
-    </w:p>
-    <w:p>
-      <w:pPr>
-        <w:autoSpaceDE w:val="0"/>
-        <w:autoSpaceDN w:val="0"/>
-        <w:adjustRightInd w:val="0"/>
-        <w:rPr>
-          <w:rFonts w:ascii="Courier New" w:hAnsi="Courier New" w:cs="Courier New"/>
-          <w:sz w:val="24"/>
-          <w:szCs w:val="24"/>
-        </w:rPr>
-      </w:pPr>
-      <w:r>
-        <w:rPr>
-          <w:rFonts w:ascii="Courier New" w:hAnsi="Courier New" w:cs="Courier New"/>
-          <w:color w:val="000000"/>
-          <w:sz w:val="20"/>
-          <w:szCs w:val="20"/>
-        </w:rPr>
-        <w:t xml:space="preserve">    </w:t>
-      </w:r>
-      <w:proofErr w:type="gramStart"/>
-      <w:r>
-        <w:rPr>
-          <w:rFonts w:ascii="Courier New" w:hAnsi="Courier New" w:cs="Courier New"/>
-          <w:color w:val="000000"/>
-          <w:sz w:val="20"/>
-          <w:szCs w:val="20"/>
-        </w:rPr>
-        <w:t>title(</w:t>
-      </w:r>
-      <w:proofErr w:type="gramEnd"/>
-      <w:r>
-        <w:rPr>
-          <w:rFonts w:ascii="Courier New" w:hAnsi="Courier New" w:cs="Courier New"/>
-          <w:color w:val="A020F0"/>
-          <w:sz w:val="20"/>
-          <w:szCs w:val="20"/>
-        </w:rPr>
-        <w:t>'Question 1a'</w:t>
-      </w:r>
-      <w:r>
-        <w:rPr>
-          <w:rFonts w:ascii="Courier New" w:hAnsi="Courier New" w:cs="Courier New"/>
-          <w:color w:val="000000"/>
-          <w:sz w:val="20"/>
-          <w:szCs w:val="20"/>
-        </w:rPr>
-        <w:t>)</w:t>
-      </w:r>
-    </w:p>
-    <w:p>
-      <w:pPr>
-        <w:autoSpaceDE w:val="0"/>
-        <w:autoSpaceDN w:val="0"/>
-        <w:adjustRightInd w:val="0"/>
-        <w:rPr>
-          <w:rFonts w:ascii="Courier New" w:hAnsi="Courier New" w:cs="Courier New"/>
-          <w:sz w:val="24"/>
-          <w:szCs w:val="24"/>
-        </w:rPr>
-      </w:pPr>
-      <w:r>
-        <w:rPr>
-          <w:rFonts w:ascii="Courier New" w:hAnsi="Courier New" w:cs="Courier New"/>
-          <w:color w:val="000000"/>
-          <w:sz w:val="20"/>
-          <w:szCs w:val="20"/>
-        </w:rPr>
-        <w:t xml:space="preserve">    </w:t>
-      </w:r>
       <w:proofErr w:type="spellStart"/>
       <w:r>
         <w:rPr>
@@ -608,9 +1059,79 @@
           <w:sz w:val="20"/>
           <w:szCs w:val="20"/>
         </w:rPr>
-        <w:t>drawnow</w:t>
+        <w:t>val</w:t>
       </w:r>
       <w:proofErr w:type="spellEnd"/>
+      <w:r>
+        <w:rPr>
+          <w:rFonts w:ascii="Courier New" w:hAnsi="Courier New" w:cs="Courier New"/>
+          <w:color w:val="000000"/>
+          <w:sz w:val="20"/>
+          <w:szCs w:val="20"/>
+        </w:rPr>
+        <w:t xml:space="preserve"> = </w:t>
+      </w:r>
+      <w:proofErr w:type="spellStart"/>
+      <w:r>
+        <w:rPr>
+          <w:rFonts w:ascii="Courier New" w:hAnsi="Courier New" w:cs="Courier New"/>
+          <w:color w:val="000000"/>
+          <w:sz w:val="20"/>
+          <w:szCs w:val="20"/>
+        </w:rPr>
+        <w:t>val</w:t>
+      </w:r>
+      <w:proofErr w:type="spellEnd"/>
+      <w:r>
+        <w:rPr>
+          <w:rFonts w:ascii="Courier New" w:hAnsi="Courier New" w:cs="Courier New"/>
+          <w:color w:val="000000"/>
+          <w:sz w:val="20"/>
+          <w:szCs w:val="20"/>
+        </w:rPr>
+        <w:t xml:space="preserve"> + </w:t>
+      </w:r>
+      <w:proofErr w:type="spellStart"/>
+      <w:r>
+        <w:rPr>
+          <w:rFonts w:ascii="Courier New" w:hAnsi="Courier New" w:cs="Courier New"/>
+          <w:color w:val="000000"/>
+          <w:sz w:val="20"/>
+          <w:szCs w:val="20"/>
+        </w:rPr>
+        <w:t>simpson_comp</w:t>
+      </w:r>
+      <w:proofErr w:type="spellEnd"/>
+      <w:r>
+        <w:rPr>
+          <w:rFonts w:ascii="Courier New" w:hAnsi="Courier New" w:cs="Courier New"/>
+          <w:color w:val="000000"/>
+          <w:sz w:val="20"/>
+          <w:szCs w:val="20"/>
+        </w:rPr>
+        <w:t>(fun, x0, h);</w:t>
+      </w:r>
+    </w:p>
+    <w:p>
+      <w:pPr>
+        <w:autoSpaceDE w:val="0"/>
+        <w:autoSpaceDN w:val="0"/>
+        <w:adjustRightInd w:val="0"/>
+        <w:rPr>
+          <w:rFonts w:ascii="Courier New" w:hAnsi="Courier New" w:cs="Courier New"/>
+          <w:sz w:val="24"/>
+          <w:szCs w:val="24"/>
+        </w:rPr>
+      </w:pPr>
+      <w:r>
+        <w:rPr>
+          <w:rFonts w:ascii="Courier New" w:hAnsi="Courier New" w:cs="Courier New"/>
+          <w:color w:val="000000"/>
+          <w:sz w:val="20"/>
+          <w:szCs w:val="20"/>
+        </w:rPr>
+        <w:t xml:space="preserve">    x0 = x0 + h;</w:t>
+      </w:r>
     </w:p>
     <w:p>
       <w:pPr>
@@ -668,761 +1189,63 @@
       <w:r>
         <w:rPr>
           <w:rFonts w:ascii="Courier New" w:hAnsi="Courier New" w:cs="Courier New"/>
-          <w:color w:val="0000FF"/>
-          <w:sz w:val="20"/>
-          <w:szCs w:val="20"/>
-        </w:rPr>
-        <w:t xml:space="preserve"> </w:t>
-      </w:r>
-    </w:p>
-    <w:p>
-      <w:pPr>
-        <w:autoSpaceDE w:val="0"/>
-        <w:autoSpaceDN w:val="0"/>
-        <w:adjustRightInd w:val="0"/>
-        <w:rPr>
-          <w:rFonts w:ascii="Courier New" w:hAnsi="Courier New" w:cs="Courier New"/>
-          <w:sz w:val="24"/>
-          <w:szCs w:val="24"/>
-        </w:rPr>
-      </w:pPr>
-      <w:r>
-        <w:rPr>
-          <w:rFonts w:ascii="Courier New" w:hAnsi="Courier New" w:cs="Courier New"/>
-          <w:color w:val="228B22"/>
-          <w:sz w:val="20"/>
-          <w:szCs w:val="20"/>
-        </w:rPr>
-        <w:t>%% Question 1b</w:t>
-      </w:r>
-    </w:p>
-    <w:p>
-      <w:pPr>
-        <w:autoSpaceDE w:val="0"/>
-        <w:autoSpaceDN w:val="0"/>
-        <w:adjustRightInd w:val="0"/>
-        <w:rPr>
-          <w:rFonts w:ascii="Courier New" w:hAnsi="Courier New" w:cs="Courier New"/>
-          <w:sz w:val="24"/>
-          <w:szCs w:val="24"/>
-        </w:rPr>
-      </w:pPr>
-      <w:r>
-        <w:rPr>
-          <w:rFonts w:ascii="Courier New" w:hAnsi="Courier New" w:cs="Courier New"/>
-          <w:color w:val="228B22"/>
-          <w:sz w:val="20"/>
-          <w:szCs w:val="20"/>
-        </w:rPr>
-        <w:t xml:space="preserve"> </w:t>
-      </w:r>
-    </w:p>
-    <w:p>
-      <w:pPr>
-        <w:autoSpaceDE w:val="0"/>
-        <w:autoSpaceDN w:val="0"/>
-        <w:adjustRightInd w:val="0"/>
-        <w:rPr>
-          <w:rFonts w:ascii="Courier New" w:hAnsi="Courier New" w:cs="Courier New"/>
-          <w:sz w:val="24"/>
-          <w:szCs w:val="24"/>
-        </w:rPr>
-      </w:pPr>
-      <w:r>
-        <w:rPr>
-          <w:rFonts w:ascii="Courier New" w:hAnsi="Courier New" w:cs="Courier New"/>
-          <w:color w:val="000000"/>
-          <w:sz w:val="20"/>
-          <w:szCs w:val="20"/>
-        </w:rPr>
-        <w:t xml:space="preserve">Find </w:t>
+          <w:color w:val="228B22"/>
+          <w:sz w:val="20"/>
+          <w:szCs w:val="20"/>
+        </w:rPr>
+        <w:t xml:space="preserve">% using this defined in </w:t>
       </w:r>
       <w:proofErr w:type="spellStart"/>
       <w:r>
         <w:rPr>
           <w:rFonts w:ascii="Courier New" w:hAnsi="Courier New" w:cs="Courier New"/>
-          <w:color w:val="A020F0"/>
-          <w:sz w:val="20"/>
-          <w:szCs w:val="20"/>
-        </w:rPr>
-        <w:t>int</w:t>
+          <w:color w:val="228B22"/>
+          <w:sz w:val="20"/>
+          <w:szCs w:val="20"/>
+        </w:rPr>
+        <w:t>simpson_comp.m</w:t>
       </w:r>
       <w:proofErr w:type="spellEnd"/>
-      <w:r>
-        <w:rPr>
-          <w:rFonts w:ascii="Courier New" w:hAnsi="Courier New" w:cs="Courier New"/>
-          <w:color w:val="A020F0"/>
-          <w:sz w:val="20"/>
-          <w:szCs w:val="20"/>
-        </w:rPr>
-        <w:t>(</w:t>
+    </w:p>
+    <w:p>
+      <w:pPr>
+        <w:autoSpaceDE w:val="0"/>
+        <w:autoSpaceDN w:val="0"/>
+        <w:adjustRightInd w:val="0"/>
+        <w:rPr>
+          <w:rFonts w:ascii="Courier New" w:hAnsi="Courier New" w:cs="Courier New"/>
+          <w:sz w:val="24"/>
+          <w:szCs w:val="24"/>
+        </w:rPr>
+      </w:pPr>
+      <w:r>
+        <w:rPr>
+          <w:rFonts w:ascii="Courier New" w:hAnsi="Courier New" w:cs="Courier New"/>
+          <w:color w:val="228B22"/>
+          <w:sz w:val="20"/>
+          <w:szCs w:val="20"/>
+        </w:rPr>
+        <w:t xml:space="preserve">% function [Y1] = </w:t>
       </w:r>
       <w:proofErr w:type="spellStart"/>
-      <w:proofErr w:type="gramStart"/>
-      <w:r>
-        <w:rPr>
-          <w:rFonts w:ascii="Courier New" w:hAnsi="Courier New" w:cs="Courier New"/>
-          <w:color w:val="A020F0"/>
-          <w:sz w:val="20"/>
-          <w:szCs w:val="20"/>
-        </w:rPr>
-        <w:t>y,x</w:t>
+      <w:r>
+        <w:rPr>
+          <w:rFonts w:ascii="Courier New" w:hAnsi="Courier New" w:cs="Courier New"/>
+          <w:color w:val="228B22"/>
+          <w:sz w:val="20"/>
+          <w:szCs w:val="20"/>
+        </w:rPr>
+        <w:t>simpson_comp</w:t>
       </w:r>
       <w:proofErr w:type="spellEnd"/>
-      <w:proofErr w:type="gramEnd"/>
-      <w:r>
-        <w:rPr>
-          <w:rFonts w:ascii="Courier New" w:hAnsi="Courier New" w:cs="Courier New"/>
-          <w:color w:val="A020F0"/>
-          <w:sz w:val="20"/>
-          <w:szCs w:val="20"/>
-        </w:rPr>
-        <w:t>)</w:t>
-      </w:r>
-      <w:r>
-        <w:rPr>
-          <w:rFonts w:ascii="Courier New" w:hAnsi="Courier New" w:cs="Courier New"/>
-          <w:color w:val="000000"/>
-          <w:sz w:val="20"/>
-          <w:szCs w:val="20"/>
-        </w:rPr>
-        <w:t xml:space="preserve"> </w:t>
-      </w:r>
-      <w:r>
-        <w:rPr>
-          <w:rFonts w:ascii="Courier New" w:hAnsi="Courier New" w:cs="Courier New"/>
-          <w:color w:val="A020F0"/>
-          <w:sz w:val="20"/>
-          <w:szCs w:val="20"/>
-        </w:rPr>
-        <w:t>from</w:t>
-      </w:r>
-      <w:r>
-        <w:rPr>
-          <w:rFonts w:ascii="Courier New" w:hAnsi="Courier New" w:cs="Courier New"/>
-          <w:color w:val="000000"/>
-          <w:sz w:val="20"/>
-          <w:szCs w:val="20"/>
-        </w:rPr>
-        <w:t xml:space="preserve"> </w:t>
-      </w:r>
-      <w:r>
-        <w:rPr>
-          <w:rFonts w:ascii="Courier New" w:hAnsi="Courier New" w:cs="Courier New"/>
-          <w:color w:val="A020F0"/>
-          <w:sz w:val="20"/>
-          <w:szCs w:val="20"/>
-        </w:rPr>
-        <w:t>x=[0 4]</w:t>
-      </w:r>
-      <w:r>
-        <w:rPr>
-          <w:rFonts w:ascii="Courier New" w:hAnsi="Courier New" w:cs="Courier New"/>
-          <w:color w:val="000000"/>
-          <w:sz w:val="20"/>
-          <w:szCs w:val="20"/>
-        </w:rPr>
-        <w:t xml:space="preserve"> </w:t>
-      </w:r>
-      <w:r>
-        <w:rPr>
-          <w:rFonts w:ascii="Courier New" w:hAnsi="Courier New" w:cs="Courier New"/>
-          <w:color w:val="A020F0"/>
-          <w:sz w:val="20"/>
-          <w:szCs w:val="20"/>
-        </w:rPr>
-        <w:t>using</w:t>
-      </w:r>
-      <w:r>
-        <w:rPr>
-          <w:rFonts w:ascii="Courier New" w:hAnsi="Courier New" w:cs="Courier New"/>
-          <w:color w:val="000000"/>
-          <w:sz w:val="20"/>
-          <w:szCs w:val="20"/>
-        </w:rPr>
-        <w:t xml:space="preserve"> </w:t>
-      </w:r>
-      <w:r>
-        <w:rPr>
-          <w:rFonts w:ascii="Courier New" w:hAnsi="Courier New" w:cs="Courier New"/>
-          <w:color w:val="A020F0"/>
-          <w:sz w:val="20"/>
-          <w:szCs w:val="20"/>
-        </w:rPr>
-        <w:t>composite</w:t>
-      </w:r>
-      <w:r>
-        <w:rPr>
-          <w:rFonts w:ascii="Courier New" w:hAnsi="Courier New" w:cs="Courier New"/>
-          <w:color w:val="000000"/>
-          <w:sz w:val="20"/>
-          <w:szCs w:val="20"/>
-        </w:rPr>
-        <w:t xml:space="preserve"> </w:t>
-      </w:r>
-      <w:proofErr w:type="spellStart"/>
-      <w:r>
-        <w:rPr>
-          <w:rFonts w:ascii="Courier New" w:hAnsi="Courier New" w:cs="Courier New"/>
-          <w:color w:val="A020F0"/>
-          <w:sz w:val="20"/>
-          <w:szCs w:val="20"/>
-        </w:rPr>
-        <w:t>simpson</w:t>
-      </w:r>
-      <w:proofErr w:type="spellEnd"/>
-      <w:r>
-        <w:rPr>
-          <w:rFonts w:ascii="Courier New" w:hAnsi="Courier New" w:cs="Courier New"/>
-          <w:color w:val="000000"/>
-          <w:sz w:val="20"/>
-          <w:szCs w:val="20"/>
-        </w:rPr>
-        <w:t xml:space="preserve"> </w:t>
-      </w:r>
-      <w:r>
-        <w:rPr>
-          <w:rFonts w:ascii="Courier New" w:hAnsi="Courier New" w:cs="Courier New"/>
-          <w:color w:val="A020F0"/>
-          <w:sz w:val="20"/>
-          <w:szCs w:val="20"/>
-        </w:rPr>
-        <w:t>1/3</w:t>
-      </w:r>
-    </w:p>
-    <w:p>
-      <w:pPr>
-        <w:autoSpaceDE w:val="0"/>
-        <w:autoSpaceDN w:val="0"/>
-        <w:adjustRightInd w:val="0"/>
-        <w:rPr>
-          <w:rFonts w:ascii="Courier New" w:hAnsi="Courier New" w:cs="Courier New"/>
-          <w:sz w:val="24"/>
-          <w:szCs w:val="24"/>
-        </w:rPr>
-      </w:pPr>
-      <w:proofErr w:type="spellStart"/>
-      <w:r>
-        <w:rPr>
-          <w:rFonts w:ascii="Courier New" w:hAnsi="Courier New" w:cs="Courier New"/>
-          <w:color w:val="000000"/>
-          <w:sz w:val="20"/>
-          <w:szCs w:val="20"/>
-        </w:rPr>
-        <w:t>syms</w:t>
-      </w:r>
-      <w:proofErr w:type="spellEnd"/>
-      <w:r>
-        <w:rPr>
-          <w:rFonts w:ascii="Courier New" w:hAnsi="Courier New" w:cs="Courier New"/>
-          <w:color w:val="000000"/>
-          <w:sz w:val="20"/>
-          <w:szCs w:val="20"/>
-        </w:rPr>
-        <w:t xml:space="preserve"> </w:t>
-      </w:r>
-      <w:r>
-        <w:rPr>
-          <w:rFonts w:ascii="Courier New" w:hAnsi="Courier New" w:cs="Courier New"/>
-          <w:color w:val="A020F0"/>
-          <w:sz w:val="20"/>
-          <w:szCs w:val="20"/>
-        </w:rPr>
-        <w:t>x</w:t>
-      </w:r>
-      <w:r>
-        <w:rPr>
-          <w:rFonts w:ascii="Courier New" w:hAnsi="Courier New" w:cs="Courier New"/>
-          <w:color w:val="000000"/>
-          <w:sz w:val="20"/>
-          <w:szCs w:val="20"/>
-        </w:rPr>
-        <w:t>;</w:t>
-      </w:r>
-    </w:p>
-    <w:p>
-      <w:pPr>
-        <w:autoSpaceDE w:val="0"/>
-        <w:autoSpaceDN w:val="0"/>
-        <w:adjustRightInd w:val="0"/>
-        <w:rPr>
-          <w:rFonts w:ascii="Courier New" w:hAnsi="Courier New" w:cs="Courier New"/>
-          <w:sz w:val="24"/>
-          <w:szCs w:val="24"/>
-        </w:rPr>
-      </w:pPr>
-      <w:r>
-        <w:rPr>
-          <w:rFonts w:ascii="Courier New" w:hAnsi="Courier New" w:cs="Courier New"/>
-          <w:color w:val="000000"/>
-          <w:sz w:val="20"/>
-          <w:szCs w:val="20"/>
-        </w:rPr>
-        <w:t>fun = @(x)x*</w:t>
-      </w:r>
-      <w:proofErr w:type="spellStart"/>
-      <w:r>
-        <w:rPr>
-          <w:rFonts w:ascii="Courier New" w:hAnsi="Courier New" w:cs="Courier New"/>
-          <w:color w:val="000000"/>
-          <w:sz w:val="20"/>
-          <w:szCs w:val="20"/>
-        </w:rPr>
-        <w:t>exp</w:t>
-      </w:r>
-      <w:proofErr w:type="spellEnd"/>
-      <w:r>
-        <w:rPr>
-          <w:rFonts w:ascii="Courier New" w:hAnsi="Courier New" w:cs="Courier New"/>
-          <w:color w:val="000000"/>
-          <w:sz w:val="20"/>
-          <w:szCs w:val="20"/>
-        </w:rPr>
-        <w:t>(2*x);</w:t>
-      </w:r>
-    </w:p>
-    <w:p>
-      <w:pPr>
-        <w:autoSpaceDE w:val="0"/>
-        <w:autoSpaceDN w:val="0"/>
-        <w:adjustRightInd w:val="0"/>
-        <w:rPr>
-          <w:rFonts w:ascii="Courier New" w:hAnsi="Courier New" w:cs="Courier New"/>
-          <w:sz w:val="24"/>
-          <w:szCs w:val="24"/>
-        </w:rPr>
-      </w:pPr>
-      <w:r>
-        <w:rPr>
-          <w:rFonts w:ascii="Courier New" w:hAnsi="Courier New" w:cs="Courier New"/>
-          <w:color w:val="000000"/>
-          <w:sz w:val="20"/>
-          <w:szCs w:val="20"/>
-        </w:rPr>
-        <w:t>n = 10;</w:t>
-      </w:r>
-    </w:p>
-    <w:p>
-      <w:pPr>
-        <w:autoSpaceDE w:val="0"/>
-        <w:autoSpaceDN w:val="0"/>
-        <w:adjustRightInd w:val="0"/>
-        <w:rPr>
-          <w:rFonts w:ascii="Courier New" w:hAnsi="Courier New" w:cs="Courier New"/>
-          <w:sz w:val="24"/>
-          <w:szCs w:val="24"/>
-        </w:rPr>
-      </w:pPr>
-      <w:r>
-        <w:rPr>
-          <w:rFonts w:ascii="Courier New" w:hAnsi="Courier New" w:cs="Courier New"/>
-          <w:color w:val="000000"/>
-          <w:sz w:val="20"/>
-          <w:szCs w:val="20"/>
-        </w:rPr>
-        <w:t xml:space="preserve"> </w:t>
-      </w:r>
-    </w:p>
-    <w:p>
-      <w:pPr>
-        <w:autoSpaceDE w:val="0"/>
-        <w:autoSpaceDN w:val="0"/>
-        <w:adjustRightInd w:val="0"/>
-        <w:rPr>
-          <w:rFonts w:ascii="Courier New" w:hAnsi="Courier New" w:cs="Courier New"/>
-          <w:sz w:val="24"/>
-          <w:szCs w:val="24"/>
-        </w:rPr>
-      </w:pPr>
-      <w:r>
-        <w:rPr>
-          <w:rFonts w:ascii="Courier New" w:hAnsi="Courier New" w:cs="Courier New"/>
-          <w:color w:val="000000"/>
-          <w:sz w:val="20"/>
-          <w:szCs w:val="20"/>
-        </w:rPr>
-        <w:t>a = 0; x0 = a;</w:t>
-      </w:r>
-    </w:p>
-    <w:p>
-      <w:pPr>
-        <w:autoSpaceDE w:val="0"/>
-        <w:autoSpaceDN w:val="0"/>
-        <w:adjustRightInd w:val="0"/>
-        <w:rPr>
-          <w:rFonts w:ascii="Courier New" w:hAnsi="Courier New" w:cs="Courier New"/>
-          <w:sz w:val="24"/>
-          <w:szCs w:val="24"/>
-        </w:rPr>
-      </w:pPr>
-      <w:r>
-        <w:rPr>
-          <w:rFonts w:ascii="Courier New" w:hAnsi="Courier New" w:cs="Courier New"/>
-          <w:color w:val="000000"/>
-          <w:sz w:val="20"/>
-          <w:szCs w:val="20"/>
-        </w:rPr>
-        <w:t>b = 4;</w:t>
-      </w:r>
-    </w:p>
-    <w:p>
-      <w:pPr>
-        <w:autoSpaceDE w:val="0"/>
-        <w:autoSpaceDN w:val="0"/>
-        <w:adjustRightInd w:val="0"/>
-        <w:rPr>
-          <w:rFonts w:ascii="Courier New" w:hAnsi="Courier New" w:cs="Courier New"/>
-          <w:sz w:val="24"/>
-          <w:szCs w:val="24"/>
-        </w:rPr>
-      </w:pPr>
-      <w:r>
-        <w:rPr>
-          <w:rFonts w:ascii="Courier New" w:hAnsi="Courier New" w:cs="Courier New"/>
-          <w:color w:val="000000"/>
-          <w:sz w:val="20"/>
-          <w:szCs w:val="20"/>
-        </w:rPr>
-        <w:t>h = (b-a)/n;</w:t>
-      </w:r>
-    </w:p>
-    <w:p>
-      <w:pPr>
-        <w:autoSpaceDE w:val="0"/>
-        <w:autoSpaceDN w:val="0"/>
-        <w:adjustRightInd w:val="0"/>
-        <w:rPr>
-          <w:rFonts w:ascii="Courier New" w:hAnsi="Courier New" w:cs="Courier New"/>
-          <w:sz w:val="24"/>
-          <w:szCs w:val="24"/>
-        </w:rPr>
-      </w:pPr>
-      <w:r>
-        <w:rPr>
-          <w:rFonts w:ascii="Courier New" w:hAnsi="Courier New" w:cs="Courier New"/>
-          <w:color w:val="000000"/>
-          <w:sz w:val="20"/>
-          <w:szCs w:val="20"/>
-        </w:rPr>
-        <w:t xml:space="preserve"> </w:t>
-      </w:r>
-    </w:p>
-    <w:p>
-      <w:pPr>
-        <w:autoSpaceDE w:val="0"/>
-        <w:autoSpaceDN w:val="0"/>
-        <w:adjustRightInd w:val="0"/>
-        <w:rPr>
-          <w:rFonts w:ascii="Courier New" w:hAnsi="Courier New" w:cs="Courier New"/>
-          <w:sz w:val="24"/>
-          <w:szCs w:val="24"/>
-        </w:rPr>
-      </w:pPr>
-      <w:r>
-        <w:rPr>
-          <w:rFonts w:ascii="Courier New" w:hAnsi="Courier New" w:cs="Courier New"/>
-          <w:color w:val="0000FF"/>
-          <w:sz w:val="20"/>
-          <w:szCs w:val="20"/>
-        </w:rPr>
-        <w:t>for</w:t>
-      </w:r>
-      <w:r>
-        <w:rPr>
-          <w:rFonts w:ascii="Courier New" w:hAnsi="Courier New" w:cs="Courier New"/>
-          <w:color w:val="000000"/>
-          <w:sz w:val="20"/>
-          <w:szCs w:val="20"/>
-        </w:rPr>
-        <w:t xml:space="preserve"> </w:t>
-      </w:r>
-      <w:proofErr w:type="spellStart"/>
-      <w:r>
-        <w:rPr>
-          <w:rFonts w:ascii="Courier New" w:hAnsi="Courier New" w:cs="Courier New"/>
-          <w:color w:val="000000"/>
-          <w:sz w:val="20"/>
-          <w:szCs w:val="20"/>
-        </w:rPr>
-        <w:t>i</w:t>
-      </w:r>
-      <w:proofErr w:type="spellEnd"/>
-      <w:r>
-        <w:rPr>
-          <w:rFonts w:ascii="Courier New" w:hAnsi="Courier New" w:cs="Courier New"/>
-          <w:color w:val="000000"/>
-          <w:sz w:val="20"/>
-          <w:szCs w:val="20"/>
-        </w:rPr>
-        <w:t>=</w:t>
-      </w:r>
-      <w:proofErr w:type="gramStart"/>
-      <w:r>
-        <w:rPr>
-          <w:rFonts w:ascii="Courier New" w:hAnsi="Courier New" w:cs="Courier New"/>
-          <w:color w:val="000000"/>
-          <w:sz w:val="20"/>
-          <w:szCs w:val="20"/>
-        </w:rPr>
-        <w:t>1:n</w:t>
-      </w:r>
-      <w:proofErr w:type="gramEnd"/>
-    </w:p>
-    <w:p>
-      <w:pPr>
-        <w:autoSpaceDE w:val="0"/>
-        <w:autoSpaceDN w:val="0"/>
-        <w:adjustRightInd w:val="0"/>
-        <w:rPr>
-          <w:rFonts w:ascii="Courier New" w:hAnsi="Courier New" w:cs="Courier New"/>
-          <w:sz w:val="24"/>
-          <w:szCs w:val="24"/>
-        </w:rPr>
-      </w:pPr>
-      <w:r>
-        <w:rPr>
-          <w:rFonts w:ascii="Courier New" w:hAnsi="Courier New" w:cs="Courier New"/>
-          <w:color w:val="000000"/>
-          <w:sz w:val="20"/>
-          <w:szCs w:val="20"/>
-        </w:rPr>
-        <w:t xml:space="preserve">    </w:t>
-      </w:r>
-      <w:proofErr w:type="spellStart"/>
-      <w:r>
-        <w:rPr>
-          <w:rFonts w:ascii="Courier New" w:hAnsi="Courier New" w:cs="Courier New"/>
-          <w:color w:val="000000"/>
-          <w:sz w:val="20"/>
-          <w:szCs w:val="20"/>
-        </w:rPr>
-        <w:t>val</w:t>
-      </w:r>
-      <w:proofErr w:type="spellEnd"/>
-      <w:r>
-        <w:rPr>
-          <w:rFonts w:ascii="Courier New" w:hAnsi="Courier New" w:cs="Courier New"/>
-          <w:color w:val="000000"/>
-          <w:sz w:val="20"/>
-          <w:szCs w:val="20"/>
-        </w:rPr>
-        <w:t xml:space="preserve"> = </w:t>
-      </w:r>
-      <w:proofErr w:type="spellStart"/>
-      <w:r>
-        <w:rPr>
-          <w:rFonts w:ascii="Courier New" w:hAnsi="Courier New" w:cs="Courier New"/>
-          <w:color w:val="000000"/>
-          <w:sz w:val="20"/>
-          <w:szCs w:val="20"/>
-        </w:rPr>
-        <w:t>val</w:t>
-      </w:r>
-      <w:proofErr w:type="spellEnd"/>
-      <w:r>
-        <w:rPr>
-          <w:rFonts w:ascii="Courier New" w:hAnsi="Courier New" w:cs="Courier New"/>
-          <w:color w:val="000000"/>
-          <w:sz w:val="20"/>
-          <w:szCs w:val="20"/>
-        </w:rPr>
-        <w:t xml:space="preserve"> + </w:t>
-      </w:r>
-      <w:proofErr w:type="spellStart"/>
-      <w:r>
-        <w:rPr>
-          <w:rFonts w:ascii="Courier New" w:hAnsi="Courier New" w:cs="Courier New"/>
-          <w:color w:val="000000"/>
-          <w:sz w:val="20"/>
-          <w:szCs w:val="20"/>
-        </w:rPr>
-        <w:t>simpson_</w:t>
-      </w:r>
-      <w:proofErr w:type="gramStart"/>
-      <w:r>
-        <w:rPr>
-          <w:rFonts w:ascii="Courier New" w:hAnsi="Courier New" w:cs="Courier New"/>
-          <w:color w:val="000000"/>
-          <w:sz w:val="20"/>
-          <w:szCs w:val="20"/>
-        </w:rPr>
-        <w:t>comp</w:t>
-      </w:r>
-      <w:proofErr w:type="spellEnd"/>
-      <w:r>
-        <w:rPr>
-          <w:rFonts w:ascii="Courier New" w:hAnsi="Courier New" w:cs="Courier New"/>
-          <w:color w:val="000000"/>
-          <w:sz w:val="20"/>
-          <w:szCs w:val="20"/>
-        </w:rPr>
-        <w:t>(</w:t>
-      </w:r>
-      <w:proofErr w:type="gramEnd"/>
-      <w:r>
-        <w:rPr>
-          <w:rFonts w:ascii="Courier New" w:hAnsi="Courier New" w:cs="Courier New"/>
-          <w:color w:val="000000"/>
-          <w:sz w:val="20"/>
-          <w:szCs w:val="20"/>
-        </w:rPr>
-        <w:t>fun, x0, h);</w:t>
-      </w:r>
-    </w:p>
-    <w:p>
-      <w:pPr>
-        <w:autoSpaceDE w:val="0"/>
-        <w:autoSpaceDN w:val="0"/>
-        <w:adjustRightInd w:val="0"/>
-        <w:rPr>
-          <w:rFonts w:ascii="Courier New" w:hAnsi="Courier New" w:cs="Courier New"/>
-          <w:sz w:val="24"/>
-          <w:szCs w:val="24"/>
-        </w:rPr>
-      </w:pPr>
-      <w:r>
-        <w:rPr>
-          <w:rFonts w:ascii="Courier New" w:hAnsi="Courier New" w:cs="Courier New"/>
-          <w:color w:val="000000"/>
-          <w:sz w:val="20"/>
-          <w:szCs w:val="20"/>
-        </w:rPr>
-        <w:t xml:space="preserve">    x0 = x0 + h;</w:t>
-      </w:r>
-    </w:p>
-    <w:p>
-      <w:pPr>
-        <w:autoSpaceDE w:val="0"/>
-        <w:autoSpaceDN w:val="0"/>
-        <w:adjustRightInd w:val="0"/>
-        <w:rPr>
-          <w:rFonts w:ascii="Courier New" w:hAnsi="Courier New" w:cs="Courier New"/>
-          <w:sz w:val="24"/>
-          <w:szCs w:val="24"/>
-        </w:rPr>
-      </w:pPr>
-      <w:r>
-        <w:rPr>
-          <w:rFonts w:ascii="Courier New" w:hAnsi="Courier New" w:cs="Courier New"/>
-          <w:color w:val="0000FF"/>
-          <w:sz w:val="20"/>
-          <w:szCs w:val="20"/>
-        </w:rPr>
-        <w:t>end</w:t>
-      </w:r>
-    </w:p>
-    <w:p>
-      <w:pPr>
-        <w:autoSpaceDE w:val="0"/>
-        <w:autoSpaceDN w:val="0"/>
-        <w:adjustRightInd w:val="0"/>
-        <w:rPr>
-          <w:rFonts w:ascii="Courier New" w:hAnsi="Courier New" w:cs="Courier New"/>
-          <w:sz w:val="24"/>
-          <w:szCs w:val="24"/>
-        </w:rPr>
-      </w:pPr>
-      <w:r>
-        <w:rPr>
-          <w:rFonts w:ascii="Courier New" w:hAnsi="Courier New" w:cs="Courier New"/>
-          <w:color w:val="0000FF"/>
-          <w:sz w:val="20"/>
-          <w:szCs w:val="20"/>
-        </w:rPr>
-        <w:t xml:space="preserve"> </w:t>
-      </w:r>
-    </w:p>
-    <w:p>
-      <w:pPr>
-        <w:autoSpaceDE w:val="0"/>
-        <w:autoSpaceDN w:val="0"/>
-        <w:adjustRightInd w:val="0"/>
-        <w:rPr>
-          <w:rFonts w:ascii="Courier New" w:hAnsi="Courier New" w:cs="Courier New"/>
-          <w:sz w:val="24"/>
-          <w:szCs w:val="24"/>
-        </w:rPr>
-      </w:pPr>
-      <w:r>
-        <w:rPr>
-          <w:rFonts w:ascii="Courier New" w:hAnsi="Courier New" w:cs="Courier New"/>
-          <w:color w:val="228B22"/>
-          <w:sz w:val="20"/>
-          <w:szCs w:val="20"/>
-        </w:rPr>
-        <w:t xml:space="preserve">% using this defined in </w:t>
-      </w:r>
-      <w:proofErr w:type="spellStart"/>
-      <w:r>
-        <w:rPr>
-          <w:rFonts w:ascii="Courier New" w:hAnsi="Courier New" w:cs="Courier New"/>
-          <w:color w:val="228B22"/>
-          <w:sz w:val="20"/>
-          <w:szCs w:val="20"/>
-        </w:rPr>
-        <w:t>simpson_comp.m</w:t>
-      </w:r>
-      <w:proofErr w:type="spellEnd"/>
-    </w:p>
-    <w:p>
-      <w:pPr>
-        <w:autoSpaceDE w:val="0"/>
-        <w:autoSpaceDN w:val="0"/>
-        <w:adjustRightInd w:val="0"/>
-        <w:rPr>
-          <w:rFonts w:ascii="Courier New" w:hAnsi="Courier New" w:cs="Courier New"/>
-          <w:sz w:val="24"/>
-          <w:szCs w:val="24"/>
-        </w:rPr>
-      </w:pPr>
-      <w:r>
-        <w:rPr>
-          <w:rFonts w:ascii="Courier New" w:hAnsi="Courier New" w:cs="Courier New"/>
-          <w:color w:val="228B22"/>
-          <w:sz w:val="20"/>
-          <w:szCs w:val="20"/>
-        </w:rPr>
-        <w:t xml:space="preserve">% function [Y1] = </w:t>
-      </w:r>
-      <w:proofErr w:type="spellStart"/>
-      <w:r>
-        <w:rPr>
-          <w:rFonts w:ascii="Courier New" w:hAnsi="Courier New" w:cs="Courier New"/>
-          <w:color w:val="228B22"/>
-          <w:sz w:val="20"/>
-          <w:szCs w:val="20"/>
-        </w:rPr>
-        <w:t>simpson_</w:t>
-      </w:r>
-      <w:proofErr w:type="gramStart"/>
-      <w:r>
-        <w:rPr>
-          <w:rFonts w:ascii="Courier New" w:hAnsi="Courier New" w:cs="Courier New"/>
-          <w:color w:val="228B22"/>
-          <w:sz w:val="20"/>
-          <w:szCs w:val="20"/>
-        </w:rPr>
-        <w:t>comp</w:t>
-      </w:r>
-      <w:proofErr w:type="spellEnd"/>
-      <w:r>
-        <w:rPr>
-          <w:rFonts w:ascii="Courier New" w:hAnsi="Courier New" w:cs="Courier New"/>
-          <w:color w:val="228B22"/>
-          <w:sz w:val="20"/>
-          <w:szCs w:val="20"/>
-        </w:rPr>
-        <w:t>(</w:t>
-      </w:r>
-      <w:proofErr w:type="gramEnd"/>
-      <w:r>
-        <w:rPr>
-          <w:rFonts w:ascii="Courier New" w:hAnsi="Courier New" w:cs="Courier New"/>
-          <w:color w:val="228B22"/>
-          <w:sz w:val="20"/>
-          <w:szCs w:val="20"/>
-        </w:rPr>
-        <w:t>Y, x0, h)</w:t>
+      <w:r>
+        <w:rPr>
+          <w:rFonts w:ascii="Courier New" w:hAnsi="Courier New" w:cs="Courier New"/>
+          <w:color w:val="228B22"/>
+          <w:sz w:val="20"/>
+          <w:szCs w:val="20"/>
+        </w:rPr>
+        <w:t>(Y, x0, h)</w:t>
       </w:r>
     </w:p>
     <w:p>
@@ -1989,25 +1812,14 @@
           <w:szCs w:val="24"/>
         </w:rPr>
       </w:pPr>
-      <w:proofErr w:type="gramStart"/>
-      <w:r>
-        <w:rPr>
-          <w:rFonts w:ascii="Courier New" w:hAnsi="Courier New" w:cs="Courier New"/>
-          <w:color w:val="000000"/>
-          <w:sz w:val="20"/>
-          <w:szCs w:val="20"/>
-        </w:rPr>
-        <w:t>figure(</w:t>
-      </w:r>
-      <w:proofErr w:type="gramEnd"/>
-      <w:r>
-        <w:rPr>
-          <w:rFonts w:ascii="Courier New" w:hAnsi="Courier New" w:cs="Courier New"/>
-          <w:color w:val="000000"/>
-          <w:sz w:val="20"/>
-          <w:szCs w:val="20"/>
-        </w:rPr>
-        <w:t>1);</w:t>
+      <w:r>
+        <w:rPr>
+          <w:rFonts w:ascii="Courier New" w:hAnsi="Courier New" w:cs="Courier New"/>
+          <w:color w:val="000000"/>
+          <w:sz w:val="20"/>
+          <w:szCs w:val="20"/>
+        </w:rPr>
+        <w:t>figure(1);</w:t>
       </w:r>
     </w:p>
     <w:p>
@@ -2039,19 +1851,8 @@
           <w:sz w:val="20"/>
           <w:szCs w:val="20"/>
         </w:rPr>
-        <w:t xml:space="preserve">(fun); </w:t>
-      </w:r>
-      <w:proofErr w:type="gramStart"/>
-      <w:r>
-        <w:rPr>
-          <w:rFonts w:ascii="Courier New" w:hAnsi="Courier New" w:cs="Courier New"/>
-          <w:color w:val="000000"/>
-          <w:sz w:val="20"/>
-          <w:szCs w:val="20"/>
-        </w:rPr>
-        <w:t>title(</w:t>
-      </w:r>
-      <w:proofErr w:type="gramEnd"/>
+        <w:t>(fun); title(</w:t>
+      </w:r>
       <w:r>
         <w:rPr>
           <w:rFonts w:ascii="Courier New" w:hAnsi="Courier New" w:cs="Courier New"/>
@@ -2145,7 +1946,6 @@
         <w:t xml:space="preserve"> = diff(</w:t>
       </w:r>
       <w:proofErr w:type="spellStart"/>
-      <w:proofErr w:type="gramStart"/>
       <w:r>
         <w:rPr>
           <w:rFonts w:ascii="Courier New" w:hAnsi="Courier New" w:cs="Courier New"/>
@@ -2156,7 +1956,6 @@
         <w:t>fun,x</w:t>
       </w:r>
       <w:proofErr w:type="spellEnd"/>
-      <w:proofErr w:type="gramEnd"/>
       <w:r>
         <w:rPr>
           <w:rFonts w:ascii="Courier New" w:hAnsi="Courier New" w:cs="Courier New"/>
@@ -2277,68 +2076,28 @@
           <w:sz w:val="20"/>
           <w:szCs w:val="20"/>
         </w:rPr>
-        <w:t xml:space="preserve">    x1 = x0 - (subs(</w:t>
-      </w:r>
-      <w:proofErr w:type="gramStart"/>
-      <w:r>
-        <w:rPr>
-          <w:rFonts w:ascii="Courier New" w:hAnsi="Courier New" w:cs="Courier New"/>
-          <w:color w:val="000000"/>
-          <w:sz w:val="20"/>
-          <w:szCs w:val="20"/>
-        </w:rPr>
-        <w:t>fun,x</w:t>
-      </w:r>
-      <w:proofErr w:type="gramEnd"/>
-      <w:r>
-        <w:rPr>
-          <w:rFonts w:ascii="Courier New" w:hAnsi="Courier New" w:cs="Courier New"/>
-          <w:color w:val="000000"/>
-          <w:sz w:val="20"/>
-          <w:szCs w:val="20"/>
-        </w:rPr>
-        <w:t>,x0)/subs(fdiffx,x,x0));</w:t>
-      </w:r>
-    </w:p>
-    <w:p>
-      <w:pPr>
-        <w:autoSpaceDE w:val="0"/>
-        <w:autoSpaceDN w:val="0"/>
-        <w:adjustRightInd w:val="0"/>
-        <w:rPr>
-          <w:rFonts w:ascii="Courier New" w:hAnsi="Courier New" w:cs="Courier New"/>
-          <w:sz w:val="24"/>
-          <w:szCs w:val="24"/>
-        </w:rPr>
-      </w:pPr>
-      <w:r>
-        <w:rPr>
-          <w:rFonts w:ascii="Courier New" w:hAnsi="Courier New" w:cs="Courier New"/>
-          <w:color w:val="000000"/>
-          <w:sz w:val="20"/>
-          <w:szCs w:val="20"/>
-        </w:rPr>
-        <w:t xml:space="preserve">    error = abs((x0-x1)/x</w:t>
-      </w:r>
-      <w:proofErr w:type="gramStart"/>
-      <w:r>
-        <w:rPr>
-          <w:rFonts w:ascii="Courier New" w:hAnsi="Courier New" w:cs="Courier New"/>
-          <w:color w:val="000000"/>
-          <w:sz w:val="20"/>
-          <w:szCs w:val="20"/>
-        </w:rPr>
-        <w:t>1)*</w:t>
-      </w:r>
-      <w:proofErr w:type="gramEnd"/>
-      <w:r>
-        <w:rPr>
-          <w:rFonts w:ascii="Courier New" w:hAnsi="Courier New" w:cs="Courier New"/>
-          <w:color w:val="000000"/>
-          <w:sz w:val="20"/>
-          <w:szCs w:val="20"/>
-        </w:rPr>
-        <w:t>100;</w:t>
+        <w:t xml:space="preserve">    x1 = x0 - (subs(fun,x,x0)/subs(fdiffx,x,x0));</w:t>
+      </w:r>
+    </w:p>
+    <w:p>
+      <w:pPr>
+        <w:autoSpaceDE w:val="0"/>
+        <w:autoSpaceDN w:val="0"/>
+        <w:adjustRightInd w:val="0"/>
+        <w:rPr>
+          <w:rFonts w:ascii="Courier New" w:hAnsi="Courier New" w:cs="Courier New"/>
+          <w:sz w:val="24"/>
+          <w:szCs w:val="24"/>
+        </w:rPr>
+      </w:pPr>
+      <w:r>
+        <w:rPr>
+          <w:rFonts w:ascii="Courier New" w:hAnsi="Courier New" w:cs="Courier New"/>
+          <w:color w:val="000000"/>
+          <w:sz w:val="20"/>
+          <w:szCs w:val="20"/>
+        </w:rPr>
+        <w:t xml:space="preserve">    error = abs((x0-x1)/x1)*100;</w:t>
       </w:r>
     </w:p>
     <w:p>
@@ -2484,7 +2243,6 @@
         </w:rPr>
       </w:pPr>
       <w:proofErr w:type="spellStart"/>
-      <w:proofErr w:type="gramStart"/>
       <w:r>
         <w:rPr>
           <w:rFonts w:ascii="Courier New" w:hAnsi="Courier New" w:cs="Courier New"/>
@@ -2504,7 +2262,6 @@
         </w:rPr>
         <w:t>(</w:t>
       </w:r>
-      <w:proofErr w:type="gramEnd"/>
       <w:r>
         <w:rPr>
           <w:rFonts w:ascii="Courier New" w:hAnsi="Courier New" w:cs="Courier New"/>
@@ -2662,430 +2419,1112 @@
         </w:rPr>
         <w:t>% MATLAB FUNCTION FREEZING ON 'tolerance = 0.5'...</w:t>
       </w:r>
+    </w:p>
+    <w:p>
+      <w:pPr>
+        <w:autoSpaceDE w:val="0"/>
+        <w:autoSpaceDN w:val="0"/>
+        <w:adjustRightInd w:val="0"/>
+        <w:rPr>
+          <w:rFonts w:ascii="Courier New" w:hAnsi="Courier New" w:cs="Courier New"/>
+          <w:sz w:val="24"/>
+          <w:szCs w:val="24"/>
+        </w:rPr>
+      </w:pPr>
+      <w:r>
+        <w:rPr>
+          <w:rFonts w:ascii="Courier New" w:hAnsi="Courier New" w:cs="Courier New"/>
+          <w:color w:val="000000"/>
+          <w:sz w:val="20"/>
+          <w:szCs w:val="20"/>
+        </w:rPr>
+        <w:t>tolerance = 0.5;</w:t>
+      </w:r>
+    </w:p>
+    <w:p>
+      <w:pPr>
+        <w:autoSpaceDE w:val="0"/>
+        <w:autoSpaceDN w:val="0"/>
+        <w:adjustRightInd w:val="0"/>
+        <w:rPr>
+          <w:rFonts w:ascii="Courier New" w:hAnsi="Courier New" w:cs="Courier New"/>
+          <w:sz w:val="24"/>
+          <w:szCs w:val="24"/>
+        </w:rPr>
+      </w:pPr>
+      <w:r>
+        <w:rPr>
+          <w:rFonts w:ascii="Courier New" w:hAnsi="Courier New" w:cs="Courier New"/>
+          <w:color w:val="000000"/>
+          <w:sz w:val="20"/>
+          <w:szCs w:val="20"/>
+        </w:rPr>
+        <w:t>start = 2;</w:t>
+      </w:r>
+    </w:p>
+    <w:p>
+      <w:pPr>
+        <w:autoSpaceDE w:val="0"/>
+        <w:autoSpaceDN w:val="0"/>
+        <w:adjustRightInd w:val="0"/>
+        <w:rPr>
+          <w:rFonts w:ascii="Courier New" w:hAnsi="Courier New" w:cs="Courier New"/>
+          <w:sz w:val="24"/>
+          <w:szCs w:val="24"/>
+        </w:rPr>
+      </w:pPr>
+      <w:r>
+        <w:rPr>
+          <w:rFonts w:ascii="Courier New" w:hAnsi="Courier New" w:cs="Courier New"/>
+          <w:color w:val="000000"/>
+          <w:sz w:val="20"/>
+          <w:szCs w:val="20"/>
+        </w:rPr>
+        <w:t>x0 = start;</w:t>
+      </w:r>
+    </w:p>
+    <w:p>
+      <w:pPr>
+        <w:autoSpaceDE w:val="0"/>
+        <w:autoSpaceDN w:val="0"/>
+        <w:adjustRightInd w:val="0"/>
+        <w:rPr>
+          <w:rFonts w:ascii="Courier New" w:hAnsi="Courier New" w:cs="Courier New"/>
+          <w:sz w:val="24"/>
+          <w:szCs w:val="24"/>
+        </w:rPr>
+      </w:pPr>
+      <w:r>
+        <w:rPr>
+          <w:rFonts w:ascii="Courier New" w:hAnsi="Courier New" w:cs="Courier New"/>
+          <w:color w:val="000000"/>
+          <w:sz w:val="20"/>
+          <w:szCs w:val="20"/>
+        </w:rPr>
+        <w:t xml:space="preserve">OK=1; </w:t>
+      </w:r>
+      <w:proofErr w:type="spellStart"/>
+      <w:r>
+        <w:rPr>
+          <w:rFonts w:ascii="Courier New" w:hAnsi="Courier New" w:cs="Courier New"/>
+          <w:color w:val="000000"/>
+          <w:sz w:val="20"/>
+          <w:szCs w:val="20"/>
+        </w:rPr>
+        <w:t>i</w:t>
+      </w:r>
+      <w:proofErr w:type="spellEnd"/>
+      <w:r>
+        <w:rPr>
+          <w:rFonts w:ascii="Courier New" w:hAnsi="Courier New" w:cs="Courier New"/>
+          <w:color w:val="000000"/>
+          <w:sz w:val="20"/>
+          <w:szCs w:val="20"/>
+        </w:rPr>
+        <w:t xml:space="preserve"> = 1; error = 100;</w:t>
+      </w:r>
+    </w:p>
+    <w:p>
+      <w:pPr>
+        <w:autoSpaceDE w:val="0"/>
+        <w:autoSpaceDN w:val="0"/>
+        <w:adjustRightInd w:val="0"/>
+        <w:rPr>
+          <w:rFonts w:ascii="Courier New" w:hAnsi="Courier New" w:cs="Courier New"/>
+          <w:sz w:val="24"/>
+          <w:szCs w:val="24"/>
+        </w:rPr>
+      </w:pPr>
+      <w:r>
+        <w:rPr>
+          <w:rFonts w:ascii="Courier New" w:hAnsi="Courier New" w:cs="Courier New"/>
+          <w:color w:val="0000FF"/>
+          <w:sz w:val="20"/>
+          <w:szCs w:val="20"/>
+        </w:rPr>
+        <w:t>while</w:t>
+      </w:r>
+      <w:r>
+        <w:rPr>
+          <w:rFonts w:ascii="Courier New" w:hAnsi="Courier New" w:cs="Courier New"/>
+          <w:color w:val="000000"/>
+          <w:sz w:val="20"/>
+          <w:szCs w:val="20"/>
+        </w:rPr>
+        <w:t>(OK)</w:t>
+      </w:r>
+    </w:p>
+    <w:p>
+      <w:pPr>
+        <w:autoSpaceDE w:val="0"/>
+        <w:autoSpaceDN w:val="0"/>
+        <w:adjustRightInd w:val="0"/>
+        <w:rPr>
+          <w:rFonts w:ascii="Courier New" w:hAnsi="Courier New" w:cs="Courier New"/>
+          <w:sz w:val="24"/>
+          <w:szCs w:val="24"/>
+        </w:rPr>
+      </w:pPr>
+      <w:r>
+        <w:rPr>
+          <w:rFonts w:ascii="Courier New" w:hAnsi="Courier New" w:cs="Courier New"/>
+          <w:color w:val="000000"/>
+          <w:sz w:val="20"/>
+          <w:szCs w:val="20"/>
+        </w:rPr>
+        <w:t xml:space="preserve">    x1 = x0 - (subs(df,x,x0)/subs(ddf,x,x0));</w:t>
+      </w:r>
+    </w:p>
+    <w:p>
+      <w:pPr>
+        <w:autoSpaceDE w:val="0"/>
+        <w:autoSpaceDN w:val="0"/>
+        <w:adjustRightInd w:val="0"/>
+        <w:rPr>
+          <w:rFonts w:ascii="Courier New" w:hAnsi="Courier New" w:cs="Courier New"/>
+          <w:sz w:val="24"/>
+          <w:szCs w:val="24"/>
+        </w:rPr>
+      </w:pPr>
+      <w:r>
+        <w:rPr>
+          <w:rFonts w:ascii="Courier New" w:hAnsi="Courier New" w:cs="Courier New"/>
+          <w:color w:val="000000"/>
+          <w:sz w:val="20"/>
+          <w:szCs w:val="20"/>
+        </w:rPr>
+        <w:t xml:space="preserve">    error = abs((x0-x1)/x1)*100;</w:t>
+      </w:r>
+    </w:p>
+    <w:p>
+      <w:pPr>
+        <w:autoSpaceDE w:val="0"/>
+        <w:autoSpaceDN w:val="0"/>
+        <w:adjustRightInd w:val="0"/>
+        <w:rPr>
+          <w:rFonts w:ascii="Courier New" w:hAnsi="Courier New" w:cs="Courier New"/>
+          <w:sz w:val="24"/>
+          <w:szCs w:val="24"/>
+        </w:rPr>
+      </w:pPr>
+      <w:r>
+        <w:rPr>
+          <w:rFonts w:ascii="Courier New" w:hAnsi="Courier New" w:cs="Courier New"/>
+          <w:color w:val="000000"/>
+          <w:sz w:val="20"/>
+          <w:szCs w:val="20"/>
+        </w:rPr>
+        <w:t xml:space="preserve">    </w:t>
+      </w:r>
+      <w:r>
+        <w:rPr>
+          <w:rFonts w:ascii="Courier New" w:hAnsi="Courier New" w:cs="Courier New"/>
+          <w:color w:val="0000FF"/>
+          <w:sz w:val="20"/>
+          <w:szCs w:val="20"/>
+        </w:rPr>
+        <w:t>if</w:t>
+      </w:r>
+      <w:r>
+        <w:rPr>
+          <w:rFonts w:ascii="Courier New" w:hAnsi="Courier New" w:cs="Courier New"/>
+          <w:color w:val="000000"/>
+          <w:sz w:val="20"/>
+          <w:szCs w:val="20"/>
+        </w:rPr>
+        <w:t xml:space="preserve">(error&lt;tolerance) OK = 0; </w:t>
+      </w:r>
+      <w:r>
+        <w:rPr>
+          <w:rFonts w:ascii="Courier New" w:hAnsi="Courier New" w:cs="Courier New"/>
+          <w:color w:val="0000FF"/>
+          <w:sz w:val="20"/>
+          <w:szCs w:val="20"/>
+        </w:rPr>
+        <w:t>end</w:t>
+      </w:r>
+    </w:p>
+    <w:p>
+      <w:pPr>
+        <w:autoSpaceDE w:val="0"/>
+        <w:autoSpaceDN w:val="0"/>
+        <w:adjustRightInd w:val="0"/>
+        <w:rPr>
+          <w:rFonts w:ascii="Courier New" w:hAnsi="Courier New" w:cs="Courier New"/>
+          <w:sz w:val="24"/>
+          <w:szCs w:val="24"/>
+        </w:rPr>
+      </w:pPr>
+      <w:r>
+        <w:rPr>
+          <w:rFonts w:ascii="Courier New" w:hAnsi="Courier New" w:cs="Courier New"/>
+          <w:color w:val="000000"/>
+          <w:sz w:val="20"/>
+          <w:szCs w:val="20"/>
+        </w:rPr>
+        <w:t xml:space="preserve">    </w:t>
+      </w:r>
+      <w:proofErr w:type="spellStart"/>
+      <w:r>
+        <w:rPr>
+          <w:rFonts w:ascii="Courier New" w:hAnsi="Courier New" w:cs="Courier New"/>
+          <w:color w:val="000000"/>
+          <w:sz w:val="20"/>
+          <w:szCs w:val="20"/>
+        </w:rPr>
+        <w:t>i</w:t>
+      </w:r>
+      <w:proofErr w:type="spellEnd"/>
+      <w:r>
+        <w:rPr>
+          <w:rFonts w:ascii="Courier New" w:hAnsi="Courier New" w:cs="Courier New"/>
+          <w:color w:val="000000"/>
+          <w:sz w:val="20"/>
+          <w:szCs w:val="20"/>
+        </w:rPr>
+        <w:t xml:space="preserve"> = i+1;</w:t>
+      </w:r>
+    </w:p>
+    <w:p>
+      <w:pPr>
+        <w:autoSpaceDE w:val="0"/>
+        <w:autoSpaceDN w:val="0"/>
+        <w:adjustRightInd w:val="0"/>
+        <w:rPr>
+          <w:rFonts w:ascii="Courier New" w:hAnsi="Courier New" w:cs="Courier New"/>
+          <w:sz w:val="24"/>
+          <w:szCs w:val="24"/>
+        </w:rPr>
+      </w:pPr>
+      <w:r>
+        <w:rPr>
+          <w:rFonts w:ascii="Courier New" w:hAnsi="Courier New" w:cs="Courier New"/>
+          <w:color w:val="000000"/>
+          <w:sz w:val="20"/>
+          <w:szCs w:val="20"/>
+        </w:rPr>
+        <w:t xml:space="preserve">    x0 = x1;</w:t>
+      </w:r>
+    </w:p>
+    <w:p>
+      <w:pPr>
+        <w:autoSpaceDE w:val="0"/>
+        <w:autoSpaceDN w:val="0"/>
+        <w:adjustRightInd w:val="0"/>
+        <w:rPr>
+          <w:rFonts w:ascii="Courier New" w:hAnsi="Courier New" w:cs="Courier New"/>
+          <w:sz w:val="24"/>
+          <w:szCs w:val="24"/>
+        </w:rPr>
+      </w:pPr>
+      <w:r>
+        <w:rPr>
+          <w:rFonts w:ascii="Courier New" w:hAnsi="Courier New" w:cs="Courier New"/>
+          <w:color w:val="0000FF"/>
+          <w:sz w:val="20"/>
+          <w:szCs w:val="20"/>
+        </w:rPr>
+        <w:t>end</w:t>
+      </w:r>
+    </w:p>
+    <w:p>
+      <w:pPr>
+        <w:autoSpaceDE w:val="0"/>
+        <w:autoSpaceDN w:val="0"/>
+        <w:adjustRightInd w:val="0"/>
+        <w:rPr>
+          <w:rFonts w:ascii="Courier New" w:hAnsi="Courier New" w:cs="Courier New"/>
+          <w:sz w:val="24"/>
+          <w:szCs w:val="24"/>
+        </w:rPr>
+      </w:pPr>
+      <w:proofErr w:type="spellStart"/>
+      <w:r>
+        <w:rPr>
+          <w:rFonts w:ascii="Courier New" w:hAnsi="Courier New" w:cs="Courier New"/>
+          <w:color w:val="000000"/>
+          <w:sz w:val="20"/>
+          <w:szCs w:val="20"/>
+        </w:rPr>
+        <w:t>fprintf</w:t>
+      </w:r>
+      <w:proofErr w:type="spellEnd"/>
+      <w:r>
+        <w:rPr>
+          <w:rFonts w:ascii="Courier New" w:hAnsi="Courier New" w:cs="Courier New"/>
+          <w:color w:val="000000"/>
+          <w:sz w:val="20"/>
+          <w:szCs w:val="20"/>
+        </w:rPr>
+        <w:t>(</w:t>
+      </w:r>
+      <w:r>
+        <w:rPr>
+          <w:rFonts w:ascii="Courier New" w:hAnsi="Courier New" w:cs="Courier New"/>
+          <w:color w:val="A020F0"/>
+          <w:sz w:val="20"/>
+          <w:szCs w:val="20"/>
+        </w:rPr>
+        <w:t>'\</w:t>
+      </w:r>
+      <w:proofErr w:type="spellStart"/>
+      <w:r>
+        <w:rPr>
+          <w:rFonts w:ascii="Courier New" w:hAnsi="Courier New" w:cs="Courier New"/>
+          <w:color w:val="A020F0"/>
+          <w:sz w:val="20"/>
+          <w:szCs w:val="20"/>
+        </w:rPr>
+        <w:t>nGreat</w:t>
+      </w:r>
+      <w:proofErr w:type="spellEnd"/>
+      <w:r>
+        <w:rPr>
+          <w:rFonts w:ascii="Courier New" w:hAnsi="Courier New" w:cs="Courier New"/>
+          <w:color w:val="A020F0"/>
+          <w:sz w:val="20"/>
+          <w:szCs w:val="20"/>
+        </w:rPr>
+        <w:t>! Your max/min is %f, and has an error of %f\n\n'</w:t>
+      </w:r>
+      <w:r>
+        <w:rPr>
+          <w:rFonts w:ascii="Courier New" w:hAnsi="Courier New" w:cs="Courier New"/>
+          <w:color w:val="000000"/>
+          <w:sz w:val="20"/>
+          <w:szCs w:val="20"/>
+        </w:rPr>
+        <w:t>, x0, error);</w:t>
+      </w:r>
+    </w:p>
+    <w:p/>
+    <w:p>
+      <w:pPr>
+        <w:autoSpaceDE w:val="0"/>
+        <w:autoSpaceDN w:val="0"/>
+        <w:adjustRightInd w:val="0"/>
+        <w:rPr>
+          <w:rFonts w:ascii="Courier New" w:hAnsi="Courier New" w:cs="Courier New"/>
+          <w:sz w:val="24"/>
+          <w:szCs w:val="24"/>
+        </w:rPr>
+      </w:pPr>
+      <w:r>
+        <w:rPr>
+          <w:rFonts w:ascii="Courier New" w:hAnsi="Courier New" w:cs="Courier New"/>
+          <w:color w:val="228B22"/>
+          <w:sz w:val="20"/>
+          <w:szCs w:val="20"/>
+        </w:rPr>
+        <w:t>%% Question 2a</w:t>
+      </w:r>
+    </w:p>
+    <w:p>
+      <w:pPr>
+        <w:autoSpaceDE w:val="0"/>
+        <w:autoSpaceDN w:val="0"/>
+        <w:adjustRightInd w:val="0"/>
+        <w:rPr>
+          <w:rFonts w:ascii="Courier New" w:hAnsi="Courier New" w:cs="Courier New"/>
+          <w:sz w:val="24"/>
+          <w:szCs w:val="24"/>
+        </w:rPr>
+      </w:pPr>
+      <w:r>
+        <w:rPr>
+          <w:rFonts w:ascii="Courier New" w:hAnsi="Courier New" w:cs="Courier New"/>
+          <w:color w:val="228B22"/>
+          <w:sz w:val="20"/>
+          <w:szCs w:val="20"/>
+        </w:rPr>
+        <w:t xml:space="preserve"> </w:t>
+      </w:r>
+    </w:p>
+    <w:p>
+      <w:pPr>
+        <w:autoSpaceDE w:val="0"/>
+        <w:autoSpaceDN w:val="0"/>
+        <w:adjustRightInd w:val="0"/>
+        <w:rPr>
+          <w:rFonts w:ascii="Courier New" w:hAnsi="Courier New" w:cs="Courier New"/>
+          <w:sz w:val="24"/>
+          <w:szCs w:val="24"/>
+        </w:rPr>
+      </w:pPr>
+      <w:r>
+        <w:rPr>
+          <w:rFonts w:ascii="Courier New" w:hAnsi="Courier New" w:cs="Courier New"/>
+          <w:color w:val="228B22"/>
+          <w:sz w:val="20"/>
+          <w:szCs w:val="20"/>
+        </w:rPr>
+        <w:t xml:space="preserve">% function WCF = </w:t>
+      </w:r>
+      <w:proofErr w:type="spellStart"/>
+      <w:r>
+        <w:rPr>
+          <w:rFonts w:ascii="Courier New" w:hAnsi="Courier New" w:cs="Courier New"/>
+          <w:color w:val="228B22"/>
+          <w:sz w:val="20"/>
+          <w:szCs w:val="20"/>
+        </w:rPr>
+        <w:t>WindChill</w:t>
+      </w:r>
+      <w:proofErr w:type="spellEnd"/>
+      <w:r>
+        <w:rPr>
+          <w:rFonts w:ascii="Courier New" w:hAnsi="Courier New" w:cs="Courier New"/>
+          <w:color w:val="228B22"/>
+          <w:sz w:val="20"/>
+          <w:szCs w:val="20"/>
+        </w:rPr>
+        <w:t>(T, V)</w:t>
+      </w:r>
+    </w:p>
+    <w:p>
+      <w:pPr>
+        <w:autoSpaceDE w:val="0"/>
+        <w:autoSpaceDN w:val="0"/>
+        <w:adjustRightInd w:val="0"/>
+        <w:rPr>
+          <w:rFonts w:ascii="Courier New" w:hAnsi="Courier New" w:cs="Courier New"/>
+          <w:sz w:val="24"/>
+          <w:szCs w:val="24"/>
+        </w:rPr>
+      </w:pPr>
+      <w:r>
+        <w:rPr>
+          <w:rFonts w:ascii="Courier New" w:hAnsi="Courier New" w:cs="Courier New"/>
+          <w:color w:val="228B22"/>
+          <w:sz w:val="20"/>
+          <w:szCs w:val="20"/>
+        </w:rPr>
+        <w:t xml:space="preserve">%     </w:t>
+      </w:r>
+    </w:p>
+    <w:p>
+      <w:pPr>
+        <w:autoSpaceDE w:val="0"/>
+        <w:autoSpaceDN w:val="0"/>
+        <w:adjustRightInd w:val="0"/>
+        <w:rPr>
+          <w:rFonts w:ascii="Courier New" w:hAnsi="Courier New" w:cs="Courier New"/>
+          <w:sz w:val="24"/>
+          <w:szCs w:val="24"/>
+        </w:rPr>
+      </w:pPr>
+      <w:r>
+        <w:rPr>
+          <w:rFonts w:ascii="Courier New" w:hAnsi="Courier New" w:cs="Courier New"/>
+          <w:color w:val="228B22"/>
+          <w:sz w:val="20"/>
+          <w:szCs w:val="20"/>
+        </w:rPr>
+        <w:t>%     %WCF = 35.7 + 0.6*T' - 35.7*V.^0.16 + 0.43*T'*V.^0.16;</w:t>
+      </w:r>
+    </w:p>
+    <w:p>
+      <w:pPr>
+        <w:autoSpaceDE w:val="0"/>
+        <w:autoSpaceDN w:val="0"/>
+        <w:adjustRightInd w:val="0"/>
+        <w:rPr>
+          <w:rFonts w:ascii="Courier New" w:hAnsi="Courier New" w:cs="Courier New"/>
+          <w:sz w:val="24"/>
+          <w:szCs w:val="24"/>
+        </w:rPr>
+      </w:pPr>
+      <w:r>
+        <w:rPr>
+          <w:rFonts w:ascii="Courier New" w:hAnsi="Courier New" w:cs="Courier New"/>
+          <w:color w:val="228B22"/>
+          <w:sz w:val="20"/>
+          <w:szCs w:val="20"/>
+        </w:rPr>
+        <w:t xml:space="preserve">%     [X,Y] = </w:t>
+      </w:r>
+      <w:proofErr w:type="spellStart"/>
+      <w:r>
+        <w:rPr>
+          <w:rFonts w:ascii="Courier New" w:hAnsi="Courier New" w:cs="Courier New"/>
+          <w:color w:val="228B22"/>
+          <w:sz w:val="20"/>
+          <w:szCs w:val="20"/>
+        </w:rPr>
+        <w:t>meshgrid</w:t>
+      </w:r>
+      <w:proofErr w:type="spellEnd"/>
+      <w:r>
+        <w:rPr>
+          <w:rFonts w:ascii="Courier New" w:hAnsi="Courier New" w:cs="Courier New"/>
+          <w:color w:val="228B22"/>
+          <w:sz w:val="20"/>
+          <w:szCs w:val="20"/>
+        </w:rPr>
+        <w:t>(V,T);</w:t>
+      </w:r>
+    </w:p>
+    <w:p>
+      <w:pPr>
+        <w:autoSpaceDE w:val="0"/>
+        <w:autoSpaceDN w:val="0"/>
+        <w:adjustRightInd w:val="0"/>
+        <w:rPr>
+          <w:rFonts w:ascii="Courier New" w:hAnsi="Courier New" w:cs="Courier New"/>
+          <w:sz w:val="24"/>
+          <w:szCs w:val="24"/>
+        </w:rPr>
+      </w:pPr>
+      <w:r>
+        <w:rPr>
+          <w:rFonts w:ascii="Courier New" w:hAnsi="Courier New" w:cs="Courier New"/>
+          <w:color w:val="228B22"/>
+          <w:sz w:val="20"/>
+          <w:szCs w:val="20"/>
+        </w:rPr>
+        <w:t xml:space="preserve">%     </w:t>
+      </w:r>
+      <w:proofErr w:type="spellStart"/>
+      <w:r>
+        <w:rPr>
+          <w:rFonts w:ascii="Courier New" w:hAnsi="Courier New" w:cs="Courier New"/>
+          <w:color w:val="228B22"/>
+          <w:sz w:val="20"/>
+          <w:szCs w:val="20"/>
+        </w:rPr>
+        <w:t>xn</w:t>
+      </w:r>
+      <w:proofErr w:type="spellEnd"/>
+      <w:r>
+        <w:rPr>
+          <w:rFonts w:ascii="Courier New" w:hAnsi="Courier New" w:cs="Courier New"/>
+          <w:color w:val="228B22"/>
+          <w:sz w:val="20"/>
+          <w:szCs w:val="20"/>
+        </w:rPr>
+        <w:t xml:space="preserve"> = length(X(1,:));</w:t>
+      </w:r>
+    </w:p>
+    <w:p>
+      <w:pPr>
+        <w:autoSpaceDE w:val="0"/>
+        <w:autoSpaceDN w:val="0"/>
+        <w:adjustRightInd w:val="0"/>
+        <w:rPr>
+          <w:rFonts w:ascii="Courier New" w:hAnsi="Courier New" w:cs="Courier New"/>
+          <w:sz w:val="24"/>
+          <w:szCs w:val="24"/>
+        </w:rPr>
+      </w:pPr>
+      <w:r>
+        <w:rPr>
+          <w:rFonts w:ascii="Courier New" w:hAnsi="Courier New" w:cs="Courier New"/>
+          <w:color w:val="228B22"/>
+          <w:sz w:val="20"/>
+          <w:szCs w:val="20"/>
+        </w:rPr>
+        <w:t xml:space="preserve">%     </w:t>
+      </w:r>
+      <w:proofErr w:type="spellStart"/>
+      <w:r>
+        <w:rPr>
+          <w:rFonts w:ascii="Courier New" w:hAnsi="Courier New" w:cs="Courier New"/>
+          <w:color w:val="228B22"/>
+          <w:sz w:val="20"/>
+          <w:szCs w:val="20"/>
+        </w:rPr>
+        <w:t>yn</w:t>
+      </w:r>
+      <w:proofErr w:type="spellEnd"/>
+      <w:r>
+        <w:rPr>
+          <w:rFonts w:ascii="Courier New" w:hAnsi="Courier New" w:cs="Courier New"/>
+          <w:color w:val="228B22"/>
+          <w:sz w:val="20"/>
+          <w:szCs w:val="20"/>
+        </w:rPr>
+        <w:t xml:space="preserve"> = length(Y(:,1));</w:t>
+      </w:r>
+    </w:p>
+    <w:p>
+      <w:pPr>
+        <w:autoSpaceDE w:val="0"/>
+        <w:autoSpaceDN w:val="0"/>
+        <w:adjustRightInd w:val="0"/>
+        <w:rPr>
+          <w:rFonts w:ascii="Courier New" w:hAnsi="Courier New" w:cs="Courier New"/>
+          <w:sz w:val="24"/>
+          <w:szCs w:val="24"/>
+        </w:rPr>
+      </w:pPr>
+      <w:r>
+        <w:rPr>
+          <w:rFonts w:ascii="Courier New" w:hAnsi="Courier New" w:cs="Courier New"/>
+          <w:color w:val="228B22"/>
+          <w:sz w:val="20"/>
+          <w:szCs w:val="20"/>
+        </w:rPr>
+        <w:t>%     for xi = 1:xn</w:t>
+      </w:r>
+    </w:p>
+    <w:p>
+      <w:pPr>
+        <w:autoSpaceDE w:val="0"/>
+        <w:autoSpaceDN w:val="0"/>
+        <w:adjustRightInd w:val="0"/>
+        <w:rPr>
+          <w:rFonts w:ascii="Courier New" w:hAnsi="Courier New" w:cs="Courier New"/>
+          <w:sz w:val="24"/>
+          <w:szCs w:val="24"/>
+        </w:rPr>
+      </w:pPr>
+      <w:r>
+        <w:rPr>
+          <w:rFonts w:ascii="Courier New" w:hAnsi="Courier New" w:cs="Courier New"/>
+          <w:color w:val="228B22"/>
+          <w:sz w:val="20"/>
+          <w:szCs w:val="20"/>
+        </w:rPr>
+        <w:t xml:space="preserve">%         for </w:t>
+      </w:r>
+      <w:proofErr w:type="spellStart"/>
+      <w:r>
+        <w:rPr>
+          <w:rFonts w:ascii="Courier New" w:hAnsi="Courier New" w:cs="Courier New"/>
+          <w:color w:val="228B22"/>
+          <w:sz w:val="20"/>
+          <w:szCs w:val="20"/>
+        </w:rPr>
+        <w:t>yi</w:t>
+      </w:r>
+      <w:proofErr w:type="spellEnd"/>
+      <w:r>
+        <w:rPr>
+          <w:rFonts w:ascii="Courier New" w:hAnsi="Courier New" w:cs="Courier New"/>
+          <w:color w:val="228B22"/>
+          <w:sz w:val="20"/>
+          <w:szCs w:val="20"/>
+        </w:rPr>
+        <w:t xml:space="preserve"> = 1:yn</w:t>
+      </w:r>
+    </w:p>
+    <w:p>
+      <w:pPr>
+        <w:autoSpaceDE w:val="0"/>
+        <w:autoSpaceDN w:val="0"/>
+        <w:adjustRightInd w:val="0"/>
+        <w:rPr>
+          <w:rFonts w:ascii="Courier New" w:hAnsi="Courier New" w:cs="Courier New"/>
+          <w:sz w:val="24"/>
+          <w:szCs w:val="24"/>
+        </w:rPr>
+      </w:pPr>
+      <w:r>
+        <w:rPr>
+          <w:rFonts w:ascii="Courier New" w:hAnsi="Courier New" w:cs="Courier New"/>
+          <w:color w:val="228B22"/>
+          <w:sz w:val="20"/>
+          <w:szCs w:val="20"/>
+        </w:rPr>
+        <w:lastRenderedPageBreak/>
+        <w:t>%             WCF(</w:t>
+      </w:r>
+      <w:proofErr w:type="spellStart"/>
+      <w:r>
+        <w:rPr>
+          <w:rFonts w:ascii="Courier New" w:hAnsi="Courier New" w:cs="Courier New"/>
+          <w:color w:val="228B22"/>
+          <w:sz w:val="20"/>
+          <w:szCs w:val="20"/>
+        </w:rPr>
+        <w:t>xi,yi</w:t>
+      </w:r>
+      <w:proofErr w:type="spellEnd"/>
+      <w:r>
+        <w:rPr>
+          <w:rFonts w:ascii="Courier New" w:hAnsi="Courier New" w:cs="Courier New"/>
+          <w:color w:val="228B22"/>
+          <w:sz w:val="20"/>
+          <w:szCs w:val="20"/>
+        </w:rPr>
+        <w:t>) = 35.7 + 0.6*Y(</w:t>
+      </w:r>
+      <w:proofErr w:type="spellStart"/>
+      <w:r>
+        <w:rPr>
+          <w:rFonts w:ascii="Courier New" w:hAnsi="Courier New" w:cs="Courier New"/>
+          <w:color w:val="228B22"/>
+          <w:sz w:val="20"/>
+          <w:szCs w:val="20"/>
+        </w:rPr>
+        <w:t>yi</w:t>
+      </w:r>
+      <w:proofErr w:type="spellEnd"/>
+      <w:r>
+        <w:rPr>
+          <w:rFonts w:ascii="Courier New" w:hAnsi="Courier New" w:cs="Courier New"/>
+          <w:color w:val="228B22"/>
+          <w:sz w:val="20"/>
+          <w:szCs w:val="20"/>
+        </w:rPr>
+        <w:t>) - 35.7*X(xi).^0.16 + 0.43*Y(</w:t>
+      </w:r>
+      <w:proofErr w:type="spellStart"/>
+      <w:r>
+        <w:rPr>
+          <w:rFonts w:ascii="Courier New" w:hAnsi="Courier New" w:cs="Courier New"/>
+          <w:color w:val="228B22"/>
+          <w:sz w:val="20"/>
+          <w:szCs w:val="20"/>
+        </w:rPr>
+        <w:t>yi</w:t>
+      </w:r>
+      <w:proofErr w:type="spellEnd"/>
+      <w:r>
+        <w:rPr>
+          <w:rFonts w:ascii="Courier New" w:hAnsi="Courier New" w:cs="Courier New"/>
+          <w:color w:val="228B22"/>
+          <w:sz w:val="20"/>
+          <w:szCs w:val="20"/>
+        </w:rPr>
+        <w:t>)*X(xi).^0.16;</w:t>
+      </w:r>
+    </w:p>
+    <w:p>
+      <w:pPr>
+        <w:autoSpaceDE w:val="0"/>
+        <w:autoSpaceDN w:val="0"/>
+        <w:adjustRightInd w:val="0"/>
+        <w:rPr>
+          <w:rFonts w:ascii="Courier New" w:hAnsi="Courier New" w:cs="Courier New"/>
+          <w:sz w:val="24"/>
+          <w:szCs w:val="24"/>
+        </w:rPr>
+      </w:pPr>
+      <w:r>
+        <w:rPr>
+          <w:rFonts w:ascii="Courier New" w:hAnsi="Courier New" w:cs="Courier New"/>
+          <w:color w:val="228B22"/>
+          <w:sz w:val="20"/>
+          <w:szCs w:val="20"/>
+        </w:rPr>
+        <w:t>%         end</w:t>
+      </w:r>
+    </w:p>
+    <w:p>
+      <w:pPr>
+        <w:autoSpaceDE w:val="0"/>
+        <w:autoSpaceDN w:val="0"/>
+        <w:adjustRightInd w:val="0"/>
+        <w:rPr>
+          <w:rFonts w:ascii="Courier New" w:hAnsi="Courier New" w:cs="Courier New"/>
+          <w:sz w:val="24"/>
+          <w:szCs w:val="24"/>
+        </w:rPr>
+      </w:pPr>
+      <w:r>
+        <w:rPr>
+          <w:rFonts w:ascii="Courier New" w:hAnsi="Courier New" w:cs="Courier New"/>
+          <w:color w:val="228B22"/>
+          <w:sz w:val="20"/>
+          <w:szCs w:val="20"/>
+        </w:rPr>
+        <w:t>%     end</w:t>
+      </w:r>
+    </w:p>
+    <w:p>
+      <w:pPr>
+        <w:autoSpaceDE w:val="0"/>
+        <w:autoSpaceDN w:val="0"/>
+        <w:adjustRightInd w:val="0"/>
+        <w:rPr>
+          <w:rFonts w:ascii="Courier New" w:hAnsi="Courier New" w:cs="Courier New"/>
+          <w:sz w:val="24"/>
+          <w:szCs w:val="24"/>
+        </w:rPr>
+      </w:pPr>
+      <w:r>
+        <w:rPr>
+          <w:rFonts w:ascii="Courier New" w:hAnsi="Courier New" w:cs="Courier New"/>
+          <w:color w:val="228B22"/>
+          <w:sz w:val="20"/>
+          <w:szCs w:val="20"/>
+        </w:rPr>
+        <w:t xml:space="preserve">%     </w:t>
+      </w:r>
+    </w:p>
+    <w:p>
+      <w:pPr>
+        <w:autoSpaceDE w:val="0"/>
+        <w:autoSpaceDN w:val="0"/>
+        <w:adjustRightInd w:val="0"/>
+        <w:rPr>
+          <w:rFonts w:ascii="Courier New" w:hAnsi="Courier New" w:cs="Courier New"/>
+          <w:sz w:val="24"/>
+          <w:szCs w:val="24"/>
+        </w:rPr>
+      </w:pPr>
+      <w:r>
+        <w:rPr>
+          <w:rFonts w:ascii="Courier New" w:hAnsi="Courier New" w:cs="Courier New"/>
+          <w:color w:val="228B22"/>
+          <w:sz w:val="20"/>
+          <w:szCs w:val="20"/>
+        </w:rPr>
+        <w:t>%     WCF = [[0,V];T',WCF];</w:t>
+      </w:r>
+    </w:p>
+    <w:p>
+      <w:pPr>
+        <w:autoSpaceDE w:val="0"/>
+        <w:autoSpaceDN w:val="0"/>
+        <w:adjustRightInd w:val="0"/>
+        <w:rPr>
+          <w:rFonts w:ascii="Courier New" w:hAnsi="Courier New" w:cs="Courier New"/>
+          <w:sz w:val="24"/>
+          <w:szCs w:val="24"/>
+        </w:rPr>
+      </w:pPr>
+      <w:r>
+        <w:rPr>
+          <w:rFonts w:ascii="Courier New" w:hAnsi="Courier New" w:cs="Courier New"/>
+          <w:color w:val="228B22"/>
+          <w:sz w:val="20"/>
+          <w:szCs w:val="20"/>
+        </w:rPr>
+        <w:t xml:space="preserve">%     </w:t>
+      </w:r>
+      <w:proofErr w:type="spellStart"/>
+      <w:r>
+        <w:rPr>
+          <w:rFonts w:ascii="Courier New" w:hAnsi="Courier New" w:cs="Courier New"/>
+          <w:color w:val="228B22"/>
+          <w:sz w:val="20"/>
+          <w:szCs w:val="20"/>
+        </w:rPr>
+        <w:t>disp</w:t>
+      </w:r>
+      <w:proofErr w:type="spellEnd"/>
+      <w:r>
+        <w:rPr>
+          <w:rFonts w:ascii="Courier New" w:hAnsi="Courier New" w:cs="Courier New"/>
+          <w:color w:val="228B22"/>
+          <w:sz w:val="20"/>
+          <w:szCs w:val="20"/>
+        </w:rPr>
+        <w:t>(WCF);</w:t>
+      </w:r>
+    </w:p>
+    <w:p>
+      <w:pPr>
+        <w:autoSpaceDE w:val="0"/>
+        <w:autoSpaceDN w:val="0"/>
+        <w:adjustRightInd w:val="0"/>
+        <w:rPr>
+          <w:rFonts w:ascii="Courier New" w:hAnsi="Courier New" w:cs="Courier New"/>
+          <w:sz w:val="24"/>
+          <w:szCs w:val="24"/>
+        </w:rPr>
+      </w:pPr>
+      <w:r>
+        <w:rPr>
+          <w:rFonts w:ascii="Courier New" w:hAnsi="Courier New" w:cs="Courier New"/>
+          <w:color w:val="228B22"/>
+          <w:sz w:val="20"/>
+          <w:szCs w:val="20"/>
+        </w:rPr>
+        <w:t>% end</w:t>
+      </w:r>
+    </w:p>
+    <w:p>
+      <w:pPr>
+        <w:autoSpaceDE w:val="0"/>
+        <w:autoSpaceDN w:val="0"/>
+        <w:adjustRightInd w:val="0"/>
+        <w:rPr>
+          <w:rFonts w:ascii="Courier New" w:hAnsi="Courier New" w:cs="Courier New"/>
+          <w:sz w:val="24"/>
+          <w:szCs w:val="24"/>
+        </w:rPr>
+      </w:pPr>
+      <w:r>
+        <w:rPr>
+          <w:rFonts w:ascii="Courier New" w:hAnsi="Courier New" w:cs="Courier New"/>
+          <w:color w:val="000000"/>
+          <w:sz w:val="20"/>
+          <w:szCs w:val="20"/>
+        </w:rPr>
+        <w:t>T = -20:5:55;</w:t>
+      </w:r>
+    </w:p>
+    <w:p>
+      <w:pPr>
+        <w:autoSpaceDE w:val="0"/>
+        <w:autoSpaceDN w:val="0"/>
+        <w:adjustRightInd w:val="0"/>
+        <w:rPr>
+          <w:rFonts w:ascii="Courier New" w:hAnsi="Courier New" w:cs="Courier New"/>
+          <w:sz w:val="24"/>
+          <w:szCs w:val="24"/>
+        </w:rPr>
+      </w:pPr>
+      <w:r>
+        <w:rPr>
+          <w:rFonts w:ascii="Courier New" w:hAnsi="Courier New" w:cs="Courier New"/>
+          <w:color w:val="000000"/>
+          <w:sz w:val="20"/>
+          <w:szCs w:val="20"/>
+        </w:rPr>
+        <w:t>V = 0:5:55;</w:t>
+      </w:r>
+    </w:p>
+    <w:p>
+      <w:pPr>
+        <w:autoSpaceDE w:val="0"/>
+        <w:autoSpaceDN w:val="0"/>
+        <w:adjustRightInd w:val="0"/>
+        <w:rPr>
+          <w:rFonts w:ascii="Courier New" w:hAnsi="Courier New" w:cs="Courier New"/>
+          <w:sz w:val="24"/>
+          <w:szCs w:val="24"/>
+        </w:rPr>
+      </w:pPr>
+      <w:r>
+        <w:rPr>
+          <w:rFonts w:ascii="Courier New" w:hAnsi="Courier New" w:cs="Courier New"/>
+          <w:color w:val="000000"/>
+          <w:sz w:val="20"/>
+          <w:szCs w:val="20"/>
+        </w:rPr>
+        <w:t xml:space="preserve">WCF = </w:t>
+      </w:r>
+      <w:proofErr w:type="spellStart"/>
+      <w:r>
+        <w:rPr>
+          <w:rFonts w:ascii="Courier New" w:hAnsi="Courier New" w:cs="Courier New"/>
+          <w:color w:val="000000"/>
+          <w:sz w:val="20"/>
+          <w:szCs w:val="20"/>
+        </w:rPr>
+        <w:t>WindChill</w:t>
+      </w:r>
+      <w:proofErr w:type="spellEnd"/>
+      <w:r>
+        <w:rPr>
+          <w:rFonts w:ascii="Courier New" w:hAnsi="Courier New" w:cs="Courier New"/>
+          <w:color w:val="000000"/>
+          <w:sz w:val="20"/>
+          <w:szCs w:val="20"/>
+        </w:rPr>
+        <w:t>(T,V);</w:t>
+      </w:r>
+    </w:p>
+    <w:p/>
+    <w:p>
+      <w:r>
+        <w:t>%OUTPUT:</w:t>
+      </w:r>
+    </w:p>
+    <w:p>
+      <w:proofErr w:type="spellStart"/>
+      <w:r>
+        <w:t>disp</w:t>
+      </w:r>
+      <w:proofErr w:type="spellEnd"/>
+      <w:r>
+        <w:t>(WCF)</w:t>
+      </w:r>
+    </w:p>
+    <w:p>
+      <w:r>
+        <w:t xml:space="preserve">         0         0    5.0000   10.0000   15.0000   20.0000   25.0000   30.0000   35.0000   40.0000   45.0000   50.0000   55.0000</w:t>
+      </w:r>
+    </w:p>
+    <w:p>
+      <w:r>
+        <w:t xml:space="preserve">  -20.0000   23.7000   23.7000   23.7000   23.7000   23.7000   23.7000   23.7000   23.7000   23.7000   23.7000   23.7000   23.7000</w:t>
+      </w:r>
+    </w:p>
+    <w:p>
+      <w:r>
+        <w:t xml:space="preserve">  -15.0000   26.7000   26.7000   26.7000   26.7000   26.7000   26.7000   26.7000   26.7000   26.7000   26.7000   26.7000   26.7000</w:t>
+      </w:r>
+    </w:p>
+    <w:p>
+      <w:r>
+        <w:t xml:space="preserve">  -10.0000   29.7000   29.7000   29.7000   29.7000   29.7000   29.7000   29.7000   29.7000   29.7000   29.7000   29.7000   29.7000</w:t>
+      </w:r>
+    </w:p>
+    <w:p>
+      <w:r>
+        <w:t xml:space="preserve">   -5.0000   32.7000   32.7000   32.7000   32.7000   32.7000   32.7000   32.7000   32.7000   32.7000   32.7000   32.7000   32.7000</w:t>
+      </w:r>
+    </w:p>
+    <w:p>
+      <w:r>
+        <w:t xml:space="preserve">         0   35.7000   35.7000   35.7000   35.7000   35.7000   35.7000   35.7000   35.7000   35.7000   35.7000   35.7000   35.7000</w:t>
+      </w:r>
+    </w:p>
+    <w:p>
+      <w:r>
+        <w:t xml:space="preserve">    5.0000   38.7000   38.7000   38.7000   38.7000   38.7000   38.7000   38.7000   38.7000   38.7000   38.7000   38.7000   38.7000</w:t>
+      </w:r>
+    </w:p>
+    <w:p>
+      <w:r>
+        <w:t xml:space="preserve">   10.0000   41.7000   41.7000   41.7000   41.7000   41.7000   41.7000   41.7000   41.7000   41.7000   41.7000   41.7000   41.7000</w:t>
+      </w:r>
+    </w:p>
+    <w:p>
+      <w:r>
+        <w:t xml:space="preserve">   15.0000   44.7000   44.7000   44.7000   44.7000   44.7000   44.7000   44.7000   44.7000   44.7000   44.7000   44.7000   44.7000</w:t>
+      </w:r>
+    </w:p>
+    <w:p>
+      <w:r>
+        <w:t xml:space="preserve">   20.0000   47.7000   47.7000   47.7000   47.7000   47.7000   47.7000   47.7000   47.7000   47.7000   47.7000   47.7000   47.7000</w:t>
+      </w:r>
+    </w:p>
+    <w:p>
+      <w:r>
+        <w:t xml:space="preserve">   25.0000   50.7000   50.7000   50.7000   50.7000   50.7000   50.7000   50.7000   50.7000   50.7000   50.7000   50.7000   50.7000</w:t>
+      </w:r>
+    </w:p>
+    <w:p>
+      <w:r>
+        <w:t xml:space="preserve">   30.0000   53.7000   53.7000   53.7000   53.7000   53.7000   53.7000   53.7000   53.7000   53.7000   53.7000   53.7000   53.7000</w:t>
+      </w:r>
+    </w:p>
+    <w:p>
+      <w:r>
+        <w:t xml:space="preserve">   35.0000   56.7000   56.7000   56.7000   56.7000   56.7000   56.7000   56.7000   56.7000   56.7000   56.7000   56.7000   56.7000</w:t>
+      </w:r>
+    </w:p>
+    <w:p>
+      <w:r>
+        <w:t xml:space="preserve">   40.0000   59.7000   59.7000   59.7000   59.7000   59.7000   59.7000   59.7000   59.7000   59.7000   59.7000   59.7000   59.7000</w:t>
+      </w:r>
+    </w:p>
+    <w:p>
+      <w:r>
+        <w:t xml:space="preserve">   45.0000   62.7000   62.7000   62.7000   62.7000   62.7000   62.7000   62.7000   62.7000   62.7000   62.7000   62.7000   62.7000</w:t>
+      </w:r>
+    </w:p>
+    <w:p>
+      <w:r>
+        <w:t xml:space="preserve">   50.0000   65.7000   65.7000   65.7000   65.7000   65.7000   65.7000   65.7000   65.7000   65.7000   65.7000   65.7000   65.7000</w:t>
+      </w:r>
+    </w:p>
+    <w:p>
+      <w:r>
+        <w:t xml:space="preserve">   55.0000   68.7000   68.7000   68.7000   68.7000   68.7000   68.7000   68.7000   68.7000   68.7000   68.7000   68.7000   68.7000</w:t>
+      </w:r>
+    </w:p>
+    <w:p/>
+    <w:p>
       <w:bookmarkStart w:id="0" w:name="_GoBack"/>
       <w:bookmarkEnd w:id="0"/>
     </w:p>
-    <w:p>
-      <w:pPr>
-        <w:autoSpaceDE w:val="0"/>
-        <w:autoSpaceDN w:val="0"/>
-        <w:adjustRightInd w:val="0"/>
-        <w:rPr>
-          <w:rFonts w:ascii="Courier New" w:hAnsi="Courier New" w:cs="Courier New"/>
-          <w:sz w:val="24"/>
-          <w:szCs w:val="24"/>
-        </w:rPr>
-      </w:pPr>
-      <w:r>
-        <w:rPr>
-          <w:rFonts w:ascii="Courier New" w:hAnsi="Courier New" w:cs="Courier New"/>
-          <w:color w:val="000000"/>
-          <w:sz w:val="20"/>
-          <w:szCs w:val="20"/>
-        </w:rPr>
-        <w:t>tolerance = 0.5;</w:t>
-      </w:r>
-    </w:p>
-    <w:p>
-      <w:pPr>
-        <w:autoSpaceDE w:val="0"/>
-        <w:autoSpaceDN w:val="0"/>
-        <w:adjustRightInd w:val="0"/>
-        <w:rPr>
-          <w:rFonts w:ascii="Courier New" w:hAnsi="Courier New" w:cs="Courier New"/>
-          <w:sz w:val="24"/>
-          <w:szCs w:val="24"/>
-        </w:rPr>
-      </w:pPr>
-      <w:r>
-        <w:rPr>
-          <w:rFonts w:ascii="Courier New" w:hAnsi="Courier New" w:cs="Courier New"/>
-          <w:color w:val="000000"/>
-          <w:sz w:val="20"/>
-          <w:szCs w:val="20"/>
-        </w:rPr>
-        <w:t>start = 2;</w:t>
-      </w:r>
-    </w:p>
-    <w:p>
-      <w:pPr>
-        <w:autoSpaceDE w:val="0"/>
-        <w:autoSpaceDN w:val="0"/>
-        <w:adjustRightInd w:val="0"/>
-        <w:rPr>
-          <w:rFonts w:ascii="Courier New" w:hAnsi="Courier New" w:cs="Courier New"/>
-          <w:sz w:val="24"/>
-          <w:szCs w:val="24"/>
-        </w:rPr>
-      </w:pPr>
-      <w:r>
-        <w:rPr>
-          <w:rFonts w:ascii="Courier New" w:hAnsi="Courier New" w:cs="Courier New"/>
-          <w:color w:val="000000"/>
-          <w:sz w:val="20"/>
-          <w:szCs w:val="20"/>
-        </w:rPr>
-        <w:t>x0 = start;</w:t>
-      </w:r>
-    </w:p>
-    <w:p>
-      <w:pPr>
-        <w:autoSpaceDE w:val="0"/>
-        <w:autoSpaceDN w:val="0"/>
-        <w:adjustRightInd w:val="0"/>
-        <w:rPr>
-          <w:rFonts w:ascii="Courier New" w:hAnsi="Courier New" w:cs="Courier New"/>
-          <w:sz w:val="24"/>
-          <w:szCs w:val="24"/>
-        </w:rPr>
-      </w:pPr>
-      <w:r>
-        <w:rPr>
-          <w:rFonts w:ascii="Courier New" w:hAnsi="Courier New" w:cs="Courier New"/>
-          <w:color w:val="000000"/>
-          <w:sz w:val="20"/>
-          <w:szCs w:val="20"/>
-        </w:rPr>
-        <w:t xml:space="preserve">OK=1; </w:t>
-      </w:r>
-      <w:proofErr w:type="spellStart"/>
-      <w:r>
-        <w:rPr>
-          <w:rFonts w:ascii="Courier New" w:hAnsi="Courier New" w:cs="Courier New"/>
-          <w:color w:val="000000"/>
-          <w:sz w:val="20"/>
-          <w:szCs w:val="20"/>
-        </w:rPr>
-        <w:t>i</w:t>
-      </w:r>
-      <w:proofErr w:type="spellEnd"/>
-      <w:r>
-        <w:rPr>
-          <w:rFonts w:ascii="Courier New" w:hAnsi="Courier New" w:cs="Courier New"/>
-          <w:color w:val="000000"/>
-          <w:sz w:val="20"/>
-          <w:szCs w:val="20"/>
-        </w:rPr>
-        <w:t xml:space="preserve"> = 1; error = 100;</w:t>
-      </w:r>
-    </w:p>
-    <w:p>
-      <w:pPr>
-        <w:autoSpaceDE w:val="0"/>
-        <w:autoSpaceDN w:val="0"/>
-        <w:adjustRightInd w:val="0"/>
-        <w:rPr>
-          <w:rFonts w:ascii="Courier New" w:hAnsi="Courier New" w:cs="Courier New"/>
-          <w:sz w:val="24"/>
-          <w:szCs w:val="24"/>
-        </w:rPr>
-      </w:pPr>
-      <w:r>
-        <w:rPr>
-          <w:rFonts w:ascii="Courier New" w:hAnsi="Courier New" w:cs="Courier New"/>
-          <w:color w:val="0000FF"/>
-          <w:sz w:val="20"/>
-          <w:szCs w:val="20"/>
-        </w:rPr>
-        <w:t>while</w:t>
-      </w:r>
-      <w:r>
-        <w:rPr>
-          <w:rFonts w:ascii="Courier New" w:hAnsi="Courier New" w:cs="Courier New"/>
-          <w:color w:val="000000"/>
-          <w:sz w:val="20"/>
-          <w:szCs w:val="20"/>
-        </w:rPr>
-        <w:t>(OK)</w:t>
-      </w:r>
-    </w:p>
-    <w:p>
-      <w:pPr>
-        <w:autoSpaceDE w:val="0"/>
-        <w:autoSpaceDN w:val="0"/>
-        <w:adjustRightInd w:val="0"/>
-        <w:rPr>
-          <w:rFonts w:ascii="Courier New" w:hAnsi="Courier New" w:cs="Courier New"/>
-          <w:sz w:val="24"/>
-          <w:szCs w:val="24"/>
-        </w:rPr>
-      </w:pPr>
-      <w:r>
-        <w:rPr>
-          <w:rFonts w:ascii="Courier New" w:hAnsi="Courier New" w:cs="Courier New"/>
-          <w:color w:val="000000"/>
-          <w:sz w:val="20"/>
-          <w:szCs w:val="20"/>
-        </w:rPr>
-        <w:t xml:space="preserve">    x1 = x0 - (subs(</w:t>
-      </w:r>
-      <w:proofErr w:type="gramStart"/>
-      <w:r>
-        <w:rPr>
-          <w:rFonts w:ascii="Courier New" w:hAnsi="Courier New" w:cs="Courier New"/>
-          <w:color w:val="000000"/>
-          <w:sz w:val="20"/>
-          <w:szCs w:val="20"/>
-        </w:rPr>
-        <w:t>df,x</w:t>
-      </w:r>
-      <w:proofErr w:type="gramEnd"/>
-      <w:r>
-        <w:rPr>
-          <w:rFonts w:ascii="Courier New" w:hAnsi="Courier New" w:cs="Courier New"/>
-          <w:color w:val="000000"/>
-          <w:sz w:val="20"/>
-          <w:szCs w:val="20"/>
-        </w:rPr>
-        <w:t>,x0)/subs(ddf,x,x0));</w:t>
-      </w:r>
-    </w:p>
-    <w:p>
-      <w:pPr>
-        <w:autoSpaceDE w:val="0"/>
-        <w:autoSpaceDN w:val="0"/>
-        <w:adjustRightInd w:val="0"/>
-        <w:rPr>
-          <w:rFonts w:ascii="Courier New" w:hAnsi="Courier New" w:cs="Courier New"/>
-          <w:sz w:val="24"/>
-          <w:szCs w:val="24"/>
-        </w:rPr>
-      </w:pPr>
-      <w:r>
-        <w:rPr>
-          <w:rFonts w:ascii="Courier New" w:hAnsi="Courier New" w:cs="Courier New"/>
-          <w:color w:val="000000"/>
-          <w:sz w:val="20"/>
-          <w:szCs w:val="20"/>
-        </w:rPr>
-        <w:t xml:space="preserve">    error = abs((x0-x1)/x</w:t>
-      </w:r>
-      <w:proofErr w:type="gramStart"/>
-      <w:r>
-        <w:rPr>
-          <w:rFonts w:ascii="Courier New" w:hAnsi="Courier New" w:cs="Courier New"/>
-          <w:color w:val="000000"/>
-          <w:sz w:val="20"/>
-          <w:szCs w:val="20"/>
-        </w:rPr>
-        <w:t>1)*</w:t>
-      </w:r>
-      <w:proofErr w:type="gramEnd"/>
-      <w:r>
-        <w:rPr>
-          <w:rFonts w:ascii="Courier New" w:hAnsi="Courier New" w:cs="Courier New"/>
-          <w:color w:val="000000"/>
-          <w:sz w:val="20"/>
-          <w:szCs w:val="20"/>
-        </w:rPr>
-        <w:t>100;</w:t>
-      </w:r>
-    </w:p>
-    <w:p>
-      <w:pPr>
-        <w:autoSpaceDE w:val="0"/>
-        <w:autoSpaceDN w:val="0"/>
-        <w:adjustRightInd w:val="0"/>
-        <w:rPr>
-          <w:rFonts w:ascii="Courier New" w:hAnsi="Courier New" w:cs="Courier New"/>
-          <w:sz w:val="24"/>
-          <w:szCs w:val="24"/>
-        </w:rPr>
-      </w:pPr>
-      <w:r>
-        <w:rPr>
-          <w:rFonts w:ascii="Courier New" w:hAnsi="Courier New" w:cs="Courier New"/>
-          <w:color w:val="000000"/>
-          <w:sz w:val="20"/>
-          <w:szCs w:val="20"/>
-        </w:rPr>
-        <w:t xml:space="preserve">    </w:t>
-      </w:r>
-      <w:r>
-        <w:rPr>
-          <w:rFonts w:ascii="Courier New" w:hAnsi="Courier New" w:cs="Courier New"/>
-          <w:color w:val="0000FF"/>
-          <w:sz w:val="20"/>
-          <w:szCs w:val="20"/>
-        </w:rPr>
-        <w:t>if</w:t>
-      </w:r>
-      <w:r>
-        <w:rPr>
-          <w:rFonts w:ascii="Courier New" w:hAnsi="Courier New" w:cs="Courier New"/>
-          <w:color w:val="000000"/>
-          <w:sz w:val="20"/>
-          <w:szCs w:val="20"/>
-        </w:rPr>
-        <w:t xml:space="preserve">(error&lt;tolerance) OK = 0; </w:t>
-      </w:r>
-      <w:r>
-        <w:rPr>
-          <w:rFonts w:ascii="Courier New" w:hAnsi="Courier New" w:cs="Courier New"/>
-          <w:color w:val="0000FF"/>
-          <w:sz w:val="20"/>
-          <w:szCs w:val="20"/>
-        </w:rPr>
-        <w:t>end</w:t>
-      </w:r>
-    </w:p>
-    <w:p>
-      <w:pPr>
-        <w:autoSpaceDE w:val="0"/>
-        <w:autoSpaceDN w:val="0"/>
-        <w:adjustRightInd w:val="0"/>
-        <w:rPr>
-          <w:rFonts w:ascii="Courier New" w:hAnsi="Courier New" w:cs="Courier New"/>
-          <w:sz w:val="24"/>
-          <w:szCs w:val="24"/>
-        </w:rPr>
-      </w:pPr>
-      <w:r>
-        <w:rPr>
-          <w:rFonts w:ascii="Courier New" w:hAnsi="Courier New" w:cs="Courier New"/>
-          <w:color w:val="000000"/>
-          <w:sz w:val="20"/>
-          <w:szCs w:val="20"/>
-        </w:rPr>
-        <w:t xml:space="preserve">    </w:t>
-      </w:r>
-      <w:proofErr w:type="spellStart"/>
-      <w:r>
-        <w:rPr>
-          <w:rFonts w:ascii="Courier New" w:hAnsi="Courier New" w:cs="Courier New"/>
-          <w:color w:val="000000"/>
-          <w:sz w:val="20"/>
-          <w:szCs w:val="20"/>
-        </w:rPr>
-        <w:t>i</w:t>
-      </w:r>
-      <w:proofErr w:type="spellEnd"/>
-      <w:r>
-        <w:rPr>
-          <w:rFonts w:ascii="Courier New" w:hAnsi="Courier New" w:cs="Courier New"/>
-          <w:color w:val="000000"/>
-          <w:sz w:val="20"/>
-          <w:szCs w:val="20"/>
-        </w:rPr>
-        <w:t xml:space="preserve"> = i+1;</w:t>
-      </w:r>
-    </w:p>
-    <w:p>
-      <w:pPr>
-        <w:autoSpaceDE w:val="0"/>
-        <w:autoSpaceDN w:val="0"/>
-        <w:adjustRightInd w:val="0"/>
-        <w:rPr>
-          <w:rFonts w:ascii="Courier New" w:hAnsi="Courier New" w:cs="Courier New"/>
-          <w:sz w:val="24"/>
-          <w:szCs w:val="24"/>
-        </w:rPr>
-      </w:pPr>
-      <w:r>
-        <w:rPr>
-          <w:rFonts w:ascii="Courier New" w:hAnsi="Courier New" w:cs="Courier New"/>
-          <w:color w:val="000000"/>
-          <w:sz w:val="20"/>
-          <w:szCs w:val="20"/>
-        </w:rPr>
-        <w:t xml:space="preserve">    x0 = x1;</w:t>
-      </w:r>
-    </w:p>
-    <w:p>
-      <w:pPr>
-        <w:autoSpaceDE w:val="0"/>
-        <w:autoSpaceDN w:val="0"/>
-        <w:adjustRightInd w:val="0"/>
-        <w:rPr>
-          <w:rFonts w:ascii="Courier New" w:hAnsi="Courier New" w:cs="Courier New"/>
-          <w:sz w:val="24"/>
-          <w:szCs w:val="24"/>
-        </w:rPr>
-      </w:pPr>
-      <w:r>
-        <w:rPr>
-          <w:rFonts w:ascii="Courier New" w:hAnsi="Courier New" w:cs="Courier New"/>
-          <w:color w:val="0000FF"/>
-          <w:sz w:val="20"/>
-          <w:szCs w:val="20"/>
-        </w:rPr>
-        <w:t>end</w:t>
-      </w:r>
-    </w:p>
-    <w:p>
-      <w:pPr>
-        <w:autoSpaceDE w:val="0"/>
-        <w:autoSpaceDN w:val="0"/>
-        <w:adjustRightInd w:val="0"/>
-        <w:rPr>
-          <w:rFonts w:ascii="Courier New" w:hAnsi="Courier New" w:cs="Courier New"/>
-          <w:sz w:val="24"/>
-          <w:szCs w:val="24"/>
-        </w:rPr>
-      </w:pPr>
-      <w:proofErr w:type="spellStart"/>
-      <w:proofErr w:type="gramStart"/>
-      <w:r>
-        <w:rPr>
-          <w:rFonts w:ascii="Courier New" w:hAnsi="Courier New" w:cs="Courier New"/>
-          <w:color w:val="000000"/>
-          <w:sz w:val="20"/>
-          <w:szCs w:val="20"/>
-        </w:rPr>
-        <w:t>fprintf</w:t>
-      </w:r>
-      <w:proofErr w:type="spellEnd"/>
-      <w:r>
-        <w:rPr>
-          <w:rFonts w:ascii="Courier New" w:hAnsi="Courier New" w:cs="Courier New"/>
-          <w:color w:val="000000"/>
-          <w:sz w:val="20"/>
-          <w:szCs w:val="20"/>
-        </w:rPr>
-        <w:t>(</w:t>
-      </w:r>
-      <w:proofErr w:type="gramEnd"/>
-      <w:r>
-        <w:rPr>
-          <w:rFonts w:ascii="Courier New" w:hAnsi="Courier New" w:cs="Courier New"/>
-          <w:color w:val="A020F0"/>
-          <w:sz w:val="20"/>
-          <w:szCs w:val="20"/>
-        </w:rPr>
-        <w:t>'\</w:t>
-      </w:r>
-      <w:proofErr w:type="spellStart"/>
-      <w:r>
-        <w:rPr>
-          <w:rFonts w:ascii="Courier New" w:hAnsi="Courier New" w:cs="Courier New"/>
-          <w:color w:val="A020F0"/>
-          <w:sz w:val="20"/>
-          <w:szCs w:val="20"/>
-        </w:rPr>
-        <w:t>nGreat</w:t>
-      </w:r>
-      <w:proofErr w:type="spellEnd"/>
-      <w:r>
-        <w:rPr>
-          <w:rFonts w:ascii="Courier New" w:hAnsi="Courier New" w:cs="Courier New"/>
-          <w:color w:val="A020F0"/>
-          <w:sz w:val="20"/>
-          <w:szCs w:val="20"/>
-        </w:rPr>
-        <w:t>! Your max/min is %f, and has an error of %f\n\n'</w:t>
-      </w:r>
-      <w:r>
-        <w:rPr>
-          <w:rFonts w:ascii="Courier New" w:hAnsi="Courier New" w:cs="Courier New"/>
-          <w:color w:val="000000"/>
-          <w:sz w:val="20"/>
-          <w:szCs w:val="20"/>
-        </w:rPr>
-        <w:t>, x0, error);</w:t>
-      </w:r>
-    </w:p>
-    <w:p/>
-    <w:p/>
     <w:sectPr>
       <w:pgSz w:w="12240" w:h="15840"/>
       <w:pgMar w:top="1440" w:right="1440" w:bottom="1440" w:left="1440" w:header="720" w:footer="720" w:gutter="0"/>
@@ -3097,7 +3536,7 @@
 </file>
 
 <file path=word/numbering.xml><?xml version="1.0" encoding="utf-8"?>
-<w:numbering xmlns:wpc="http://schemas.microsoft.com/office/word/2010/wordprocessingCanvas" xmlns:cx="http://schemas.microsoft.com/office/drawing/2014/chartex" xmlns:cx1="http://schemas.microsoft.com/office/drawing/2015/9/8/chartex" xmlns:mc="http://schemas.openxmlformats.org/markup-compatibility/2006" xmlns:o="urn:schemas-microsoft-com:office:office" xmlns:r="http://schemas.openxmlformats.org/officeDocument/2006/relationships" xmlns:m="http://schemas.openxmlformats.org/officeDocument/2006/math" xmlns:v="urn:schemas-microsoft-com:vml" xmlns:wp14="http://schemas.microsoft.com/office/word/2010/wordprocessingDrawing" xmlns:wp="http://schemas.openxmlformats.org/drawingml/2006/wordprocessingDrawing" xmlns:w10="urn:schemas-microsoft-com:office:word" xmlns:w="http://schemas.openxmlformats.org/wordprocessingml/2006/main" xmlns:w14="http://schemas.microsoft.com/office/word/2010/wordml" xmlns:w15="http://schemas.microsoft.com/office/word/2012/wordml" xmlns:w16se="http://schemas.microsoft.com/office/word/2015/wordml/symex" xmlns:wpg="http://schemas.microsoft.com/office/word/2010/wordprocessingGroup" xmlns:wpi="http://schemas.microsoft.com/office/word/2010/wordprocessingInk" xmlns:wne="http://schemas.microsoft.com/office/word/2006/wordml" xmlns:wps="http://schemas.microsoft.com/office/word/2010/wordprocessingShape" mc:Ignorable="w14 w15 w16se wp14">
+<w:numbering xmlns:wpc="http://schemas.microsoft.com/office/word/2010/wordprocessingCanvas" xmlns:mc="http://schemas.openxmlformats.org/markup-compatibility/2006" xmlns:o="urn:schemas-microsoft-com:office:office" xmlns:r="http://schemas.openxmlformats.org/officeDocument/2006/relationships" xmlns:m="http://schemas.openxmlformats.org/officeDocument/2006/math" xmlns:v="urn:schemas-microsoft-com:vml" xmlns:wp14="http://schemas.microsoft.com/office/word/2010/wordprocessingDrawing" xmlns:wp="http://schemas.openxmlformats.org/drawingml/2006/wordprocessingDrawing" xmlns:w10="urn:schemas-microsoft-com:office:word" xmlns:w="http://schemas.openxmlformats.org/wordprocessingml/2006/main" xmlns:w14="http://schemas.microsoft.com/office/word/2010/wordml" xmlns:w15="http://schemas.microsoft.com/office/word/2012/wordml" xmlns:wpg="http://schemas.microsoft.com/office/word/2010/wordprocessingGroup" xmlns:wpi="http://schemas.microsoft.com/office/word/2010/wordprocessingInk" xmlns:wne="http://schemas.microsoft.com/office/word/2006/wordml" xmlns:wps="http://schemas.microsoft.com/office/word/2010/wordprocessingShape" mc:Ignorable="w14 w15 wp14">
   <w:abstractNum w:abstractNumId="0" w15:restartNumberingAfterBreak="0">
     <w:nsid w:val="FFFFFF7C"/>
     <w:multiLevelType w:val="singleLevel"/>
@@ -4479,7 +4918,7 @@
 </file>
 
 <file path=word/styles.xml><?xml version="1.0" encoding="utf-8"?>
-<w:styles xmlns:mc="http://schemas.openxmlformats.org/markup-compatibility/2006" xmlns:r="http://schemas.openxmlformats.org/officeDocument/2006/relationships" xmlns:w="http://schemas.openxmlformats.org/wordprocessingml/2006/main" xmlns:w14="http://schemas.microsoft.com/office/word/2010/wordml" xmlns:w15="http://schemas.microsoft.com/office/word/2012/wordml" xmlns:w16se="http://schemas.microsoft.com/office/word/2015/wordml/symex" mc:Ignorable="w14 w15 w16se">
+<w:styles xmlns:mc="http://schemas.openxmlformats.org/markup-compatibility/2006" xmlns:r="http://schemas.openxmlformats.org/officeDocument/2006/relationships" xmlns:w="http://schemas.openxmlformats.org/wordprocessingml/2006/main" xmlns:w14="http://schemas.microsoft.com/office/word/2010/wordml" xmlns:w15="http://schemas.microsoft.com/office/word/2012/wordml" mc:Ignorable="w14 w15">
   <w:docDefaults>
     <w:rPrDefault>
       <w:rPr>
@@ -6124,12 +6563,139 @@
 </file>
 
 <file path=customXml/item1.xml><?xml version="1.0" encoding="utf-8"?>
-<?mso-contentType ?>
-<FormTemplates xmlns="http://schemas.microsoft.com/sharepoint/v3/contenttype/forms">
-  <Display>DocumentLibraryForm</Display>
-  <Edit>AssetEditForm</Edit>
-  <New>DocumentLibraryForm</New>
-</FormTemplates>
+<p:properties xmlns:p="http://schemas.microsoft.com/office/2006/metadata/properties" xmlns:xsi="http://www.w3.org/2001/XMLSchema-instance" xmlns:pc="http://schemas.microsoft.com/office/infopath/2007/PartnerControls">
+  <documentManagement>
+    <LocLastLocAttemptVersionTypeLookup xmlns="4873beb7-5857-4685-be1f-d57550cc96cc" xsi:nil="true"/>
+    <MarketSpecific xmlns="4873beb7-5857-4685-be1f-d57550cc96cc">false</MarketSpecific>
+    <ApprovalStatus xmlns="4873beb7-5857-4685-be1f-d57550cc96cc">InProgress</ApprovalStatus>
+    <LocComments xmlns="4873beb7-5857-4685-be1f-d57550cc96cc" xsi:nil="true"/>
+    <DirectSourceMarket xmlns="4873beb7-5857-4685-be1f-d57550cc96cc" xsi:nil="true"/>
+    <LocPublishedLinkedAssetsLookup xmlns="4873beb7-5857-4685-be1f-d57550cc96cc" xsi:nil="true"/>
+    <ThumbnailAssetId xmlns="4873beb7-5857-4685-be1f-d57550cc96cc" xsi:nil="true"/>
+    <PrimaryImageGen xmlns="4873beb7-5857-4685-be1f-d57550cc96cc">true</PrimaryImageGen>
+    <LegacyData xmlns="4873beb7-5857-4685-be1f-d57550cc96cc" xsi:nil="true"/>
+    <LocNewPublishedVersionLookup xmlns="4873beb7-5857-4685-be1f-d57550cc96cc" xsi:nil="true"/>
+    <NumericId xmlns="4873beb7-5857-4685-be1f-d57550cc96cc">102787001</NumericId>
+    <TPFriendlyName xmlns="4873beb7-5857-4685-be1f-d57550cc96cc" xsi:nil="true"/>
+    <LocOverallPublishStatusLookup xmlns="4873beb7-5857-4685-be1f-d57550cc96cc" xsi:nil="true"/>
+    <LocRecommendedHandoff xmlns="4873beb7-5857-4685-be1f-d57550cc96cc" xsi:nil="true"/>
+    <BlockPublish xmlns="4873beb7-5857-4685-be1f-d57550cc96cc">false</BlockPublish>
+    <BusinessGroup xmlns="4873beb7-5857-4685-be1f-d57550cc96cc" xsi:nil="true"/>
+    <OpenTemplate xmlns="4873beb7-5857-4685-be1f-d57550cc96cc">true</OpenTemplate>
+    <SourceTitle xmlns="4873beb7-5857-4685-be1f-d57550cc96cc" xsi:nil="true"/>
+    <LocOverallLocStatusLookup xmlns="4873beb7-5857-4685-be1f-d57550cc96cc" xsi:nil="true"/>
+    <APEditor xmlns="4873beb7-5857-4685-be1f-d57550cc96cc">
+      <UserInfo>
+        <DisplayName/>
+        <AccountId xsi:nil="true"/>
+        <AccountType/>
+      </UserInfo>
+    </APEditor>
+    <UALocComments xmlns="4873beb7-5857-4685-be1f-d57550cc96cc" xsi:nil="true"/>
+    <IntlLangReviewDate xmlns="4873beb7-5857-4685-be1f-d57550cc96cc" xsi:nil="true"/>
+    <PublishStatusLookup xmlns="4873beb7-5857-4685-be1f-d57550cc96cc">
+      <Value>1343188</Value>
+    </PublishStatusLookup>
+    <ParentAssetId xmlns="4873beb7-5857-4685-be1f-d57550cc96cc" xsi:nil="true"/>
+    <FeatureTagsTaxHTField0 xmlns="4873beb7-5857-4685-be1f-d57550cc96cc">
+      <Terms xmlns="http://schemas.microsoft.com/office/infopath/2007/PartnerControls"/>
+    </FeatureTagsTaxHTField0>
+    <MachineTranslated xmlns="4873beb7-5857-4685-be1f-d57550cc96cc">false</MachineTranslated>
+    <Providers xmlns="4873beb7-5857-4685-be1f-d57550cc96cc" xsi:nil="true"/>
+    <OriginalSourceMarket xmlns="4873beb7-5857-4685-be1f-d57550cc96cc" xsi:nil="true"/>
+    <APDescription xmlns="4873beb7-5857-4685-be1f-d57550cc96cc" xsi:nil="true"/>
+    <ContentItem xmlns="4873beb7-5857-4685-be1f-d57550cc96cc" xsi:nil="true"/>
+    <ClipArtFilename xmlns="4873beb7-5857-4685-be1f-d57550cc96cc" xsi:nil="true"/>
+    <TPInstallLocation xmlns="4873beb7-5857-4685-be1f-d57550cc96cc" xsi:nil="true"/>
+    <TimesCloned xmlns="4873beb7-5857-4685-be1f-d57550cc96cc" xsi:nil="true"/>
+    <PublishTargets xmlns="4873beb7-5857-4685-be1f-d57550cc96cc">OfficeOnlineVNext</PublishTargets>
+    <AcquiredFrom xmlns="4873beb7-5857-4685-be1f-d57550cc96cc">Internal MS</AcquiredFrom>
+    <AssetStart xmlns="4873beb7-5857-4685-be1f-d57550cc96cc">2011-11-23T17:29:00+00:00</AssetStart>
+    <FriendlyTitle xmlns="4873beb7-5857-4685-be1f-d57550cc96cc" xsi:nil="true"/>
+    <Provider xmlns="4873beb7-5857-4685-be1f-d57550cc96cc" xsi:nil="true"/>
+    <LastHandOff xmlns="4873beb7-5857-4685-be1f-d57550cc96cc" xsi:nil="true"/>
+    <TPClientViewer xmlns="4873beb7-5857-4685-be1f-d57550cc96cc" xsi:nil="true"/>
+    <TemplateStatus xmlns="4873beb7-5857-4685-be1f-d57550cc96cc">Complete</TemplateStatus>
+    <Downloads xmlns="4873beb7-5857-4685-be1f-d57550cc96cc">0</Downloads>
+    <OOCacheId xmlns="4873beb7-5857-4685-be1f-d57550cc96cc" xsi:nil="true"/>
+    <IsDeleted xmlns="4873beb7-5857-4685-be1f-d57550cc96cc">false</IsDeleted>
+    <LocPublishedDependentAssetsLookup xmlns="4873beb7-5857-4685-be1f-d57550cc96cc" xsi:nil="true"/>
+    <AssetExpire xmlns="4873beb7-5857-4685-be1f-d57550cc96cc">2029-05-12T07:00:00+00:00</AssetExpire>
+    <CSXSubmissionMarket xmlns="4873beb7-5857-4685-be1f-d57550cc96cc" xsi:nil="true"/>
+    <DSATActionTaken xmlns="4873beb7-5857-4685-be1f-d57550cc96cc" xsi:nil="true"/>
+    <SubmitterId xmlns="4873beb7-5857-4685-be1f-d57550cc96cc" xsi:nil="true"/>
+    <EditorialTags xmlns="4873beb7-5857-4685-be1f-d57550cc96cc" xsi:nil="true"/>
+    <TPExecutable xmlns="4873beb7-5857-4685-be1f-d57550cc96cc" xsi:nil="true"/>
+    <CSXSubmissionDate xmlns="4873beb7-5857-4685-be1f-d57550cc96cc" xsi:nil="true"/>
+    <CSXUpdate xmlns="4873beb7-5857-4685-be1f-d57550cc96cc">false</CSXUpdate>
+    <AssetType xmlns="4873beb7-5857-4685-be1f-d57550cc96cc">TP</AssetType>
+    <ApprovalLog xmlns="4873beb7-5857-4685-be1f-d57550cc96cc" xsi:nil="true"/>
+    <BugNumber xmlns="4873beb7-5857-4685-be1f-d57550cc96cc" xsi:nil="true"/>
+    <OriginAsset xmlns="4873beb7-5857-4685-be1f-d57550cc96cc" xsi:nil="true"/>
+    <TPComponent xmlns="4873beb7-5857-4685-be1f-d57550cc96cc" xsi:nil="true"/>
+    <Milestone xmlns="4873beb7-5857-4685-be1f-d57550cc96cc" xsi:nil="true"/>
+    <RecommendationsModifier xmlns="4873beb7-5857-4685-be1f-d57550cc96cc" xsi:nil="true"/>
+    <AssetId xmlns="4873beb7-5857-4685-be1f-d57550cc96cc">TP102787001</AssetId>
+    <PolicheckWords xmlns="4873beb7-5857-4685-be1f-d57550cc96cc" xsi:nil="true"/>
+    <TPLaunchHelpLink xmlns="4873beb7-5857-4685-be1f-d57550cc96cc" xsi:nil="true"/>
+    <IntlLocPriority xmlns="4873beb7-5857-4685-be1f-d57550cc96cc" xsi:nil="true"/>
+    <TPApplication xmlns="4873beb7-5857-4685-be1f-d57550cc96cc" xsi:nil="true"/>
+    <IntlLangReviewer xmlns="4873beb7-5857-4685-be1f-d57550cc96cc" xsi:nil="true"/>
+    <HandoffToMSDN xmlns="4873beb7-5857-4685-be1f-d57550cc96cc" xsi:nil="true"/>
+    <PlannedPubDate xmlns="4873beb7-5857-4685-be1f-d57550cc96cc" xsi:nil="true"/>
+    <CrawlForDependencies xmlns="4873beb7-5857-4685-be1f-d57550cc96cc">false</CrawlForDependencies>
+    <LocLastLocAttemptVersionLookup xmlns="4873beb7-5857-4685-be1f-d57550cc96cc">693888</LocLastLocAttemptVersionLookup>
+    <LocProcessedForHandoffsLookup xmlns="4873beb7-5857-4685-be1f-d57550cc96cc" xsi:nil="true"/>
+    <TrustLevel xmlns="4873beb7-5857-4685-be1f-d57550cc96cc">1 Microsoft Managed Content</TrustLevel>
+    <CampaignTagsTaxHTField0 xmlns="4873beb7-5857-4685-be1f-d57550cc96cc">
+      <Terms xmlns="http://schemas.microsoft.com/office/infopath/2007/PartnerControls"/>
+    </CampaignTagsTaxHTField0>
+    <TPNamespace xmlns="4873beb7-5857-4685-be1f-d57550cc96cc" xsi:nil="true"/>
+    <LocOverallPreviewStatusLookup xmlns="4873beb7-5857-4685-be1f-d57550cc96cc" xsi:nil="true"/>
+    <TaxCatchAll xmlns="4873beb7-5857-4685-be1f-d57550cc96cc"/>
+    <IsSearchable xmlns="4873beb7-5857-4685-be1f-d57550cc96cc">false</IsSearchable>
+    <TemplateTemplateType xmlns="4873beb7-5857-4685-be1f-d57550cc96cc">Word Document Template</TemplateTemplateType>
+    <Markets xmlns="4873beb7-5857-4685-be1f-d57550cc96cc"/>
+    <IntlLangReview xmlns="4873beb7-5857-4685-be1f-d57550cc96cc" xsi:nil="true"/>
+    <UAProjectedTotalWords xmlns="4873beb7-5857-4685-be1f-d57550cc96cc" xsi:nil="true"/>
+    <OutputCachingOn xmlns="4873beb7-5857-4685-be1f-d57550cc96cc">false</OutputCachingOn>
+    <AverageRating xmlns="4873beb7-5857-4685-be1f-d57550cc96cc" xsi:nil="true"/>
+    <LocMarketGroupTiers2 xmlns="4873beb7-5857-4685-be1f-d57550cc96cc" xsi:nil="true"/>
+    <APAuthor xmlns="4873beb7-5857-4685-be1f-d57550cc96cc">
+      <UserInfo>
+        <DisplayName>REDMOND\v-namall</DisplayName>
+        <AccountId>978</AccountId>
+        <AccountType/>
+      </UserInfo>
+    </APAuthor>
+    <TPCommandLine xmlns="4873beb7-5857-4685-be1f-d57550cc96cc" xsi:nil="true"/>
+    <LocManualTestRequired xmlns="4873beb7-5857-4685-be1f-d57550cc96cc">false</LocManualTestRequired>
+    <TPAppVersion xmlns="4873beb7-5857-4685-be1f-d57550cc96cc" xsi:nil="true"/>
+    <EditorialStatus xmlns="4873beb7-5857-4685-be1f-d57550cc96cc">Complete</EditorialStatus>
+    <LocProcessedForMarketsLookup xmlns="4873beb7-5857-4685-be1f-d57550cc96cc" xsi:nil="true"/>
+    <LastModifiedDateTime xmlns="4873beb7-5857-4685-be1f-d57550cc96cc" xsi:nil="true"/>
+    <TPLaunchHelpLinkType xmlns="4873beb7-5857-4685-be1f-d57550cc96cc">Template</TPLaunchHelpLinkType>
+    <ScenarioTagsTaxHTField0 xmlns="4873beb7-5857-4685-be1f-d57550cc96cc">
+      <Terms xmlns="http://schemas.microsoft.com/office/infopath/2007/PartnerControls"/>
+    </ScenarioTagsTaxHTField0>
+    <OriginalRelease xmlns="4873beb7-5857-4685-be1f-d57550cc96cc">14</OriginalRelease>
+    <LocalizationTagsTaxHTField0 xmlns="4873beb7-5857-4685-be1f-d57550cc96cc">
+      <Terms xmlns="http://schemas.microsoft.com/office/infopath/2007/PartnerControls"/>
+    </LocalizationTagsTaxHTField0>
+    <Manager xmlns="4873beb7-5857-4685-be1f-d57550cc96cc" xsi:nil="true"/>
+    <UALocRecommendation xmlns="4873beb7-5857-4685-be1f-d57550cc96cc">Localize</UALocRecommendation>
+    <LocOverallHandbackStatusLookup xmlns="4873beb7-5857-4685-be1f-d57550cc96cc" xsi:nil="true"/>
+    <ArtSampleDocs xmlns="4873beb7-5857-4685-be1f-d57550cc96cc" xsi:nil="true"/>
+    <UACurrentWords xmlns="4873beb7-5857-4685-be1f-d57550cc96cc" xsi:nil="true"/>
+    <ShowIn xmlns="4873beb7-5857-4685-be1f-d57550cc96cc">Show everywhere</ShowIn>
+    <CSXHash xmlns="4873beb7-5857-4685-be1f-d57550cc96cc" xsi:nil="true"/>
+    <VoteCount xmlns="4873beb7-5857-4685-be1f-d57550cc96cc" xsi:nil="true"/>
+    <InternalTagsTaxHTField0 xmlns="4873beb7-5857-4685-be1f-d57550cc96cc">
+      <Terms xmlns="http://schemas.microsoft.com/office/infopath/2007/PartnerControls"/>
+    </InternalTagsTaxHTField0>
+    <UANotes xmlns="4873beb7-5857-4685-be1f-d57550cc96cc" xsi:nil="true"/>
+  </documentManagement>
+</p:properties>
 </file>
 
 <file path=customXml/item2.xml><?xml version="1.0" encoding="utf-8"?>
@@ -7173,145 +7739,20 @@
 </file>
 
 <file path=customXml/item3.xml><?xml version="1.0" encoding="utf-8"?>
-<p:properties xmlns:p="http://schemas.microsoft.com/office/2006/metadata/properties" xmlns:xsi="http://www.w3.org/2001/XMLSchema-instance" xmlns:pc="http://schemas.microsoft.com/office/infopath/2007/PartnerControls">
-  <documentManagement>
-    <LocLastLocAttemptVersionTypeLookup xmlns="4873beb7-5857-4685-be1f-d57550cc96cc" xsi:nil="true"/>
-    <MarketSpecific xmlns="4873beb7-5857-4685-be1f-d57550cc96cc">false</MarketSpecific>
-    <ApprovalStatus xmlns="4873beb7-5857-4685-be1f-d57550cc96cc">InProgress</ApprovalStatus>
-    <LocComments xmlns="4873beb7-5857-4685-be1f-d57550cc96cc" xsi:nil="true"/>
-    <DirectSourceMarket xmlns="4873beb7-5857-4685-be1f-d57550cc96cc" xsi:nil="true"/>
-    <LocPublishedLinkedAssetsLookup xmlns="4873beb7-5857-4685-be1f-d57550cc96cc" xsi:nil="true"/>
-    <ThumbnailAssetId xmlns="4873beb7-5857-4685-be1f-d57550cc96cc" xsi:nil="true"/>
-    <PrimaryImageGen xmlns="4873beb7-5857-4685-be1f-d57550cc96cc">true</PrimaryImageGen>
-    <LegacyData xmlns="4873beb7-5857-4685-be1f-d57550cc96cc" xsi:nil="true"/>
-    <LocNewPublishedVersionLookup xmlns="4873beb7-5857-4685-be1f-d57550cc96cc" xsi:nil="true"/>
-    <NumericId xmlns="4873beb7-5857-4685-be1f-d57550cc96cc">102787001</NumericId>
-    <TPFriendlyName xmlns="4873beb7-5857-4685-be1f-d57550cc96cc" xsi:nil="true"/>
-    <LocOverallPublishStatusLookup xmlns="4873beb7-5857-4685-be1f-d57550cc96cc" xsi:nil="true"/>
-    <LocRecommendedHandoff xmlns="4873beb7-5857-4685-be1f-d57550cc96cc" xsi:nil="true"/>
-    <BlockPublish xmlns="4873beb7-5857-4685-be1f-d57550cc96cc">false</BlockPublish>
-    <BusinessGroup xmlns="4873beb7-5857-4685-be1f-d57550cc96cc" xsi:nil="true"/>
-    <OpenTemplate xmlns="4873beb7-5857-4685-be1f-d57550cc96cc">true</OpenTemplate>
-    <SourceTitle xmlns="4873beb7-5857-4685-be1f-d57550cc96cc" xsi:nil="true"/>
-    <LocOverallLocStatusLookup xmlns="4873beb7-5857-4685-be1f-d57550cc96cc" xsi:nil="true"/>
-    <APEditor xmlns="4873beb7-5857-4685-be1f-d57550cc96cc">
-      <UserInfo>
-        <DisplayName/>
-        <AccountId xsi:nil="true"/>
-        <AccountType/>
-      </UserInfo>
-    </APEditor>
-    <UALocComments xmlns="4873beb7-5857-4685-be1f-d57550cc96cc" xsi:nil="true"/>
-    <IntlLangReviewDate xmlns="4873beb7-5857-4685-be1f-d57550cc96cc" xsi:nil="true"/>
-    <PublishStatusLookup xmlns="4873beb7-5857-4685-be1f-d57550cc96cc">
-      <Value>1343188</Value>
-    </PublishStatusLookup>
-    <ParentAssetId xmlns="4873beb7-5857-4685-be1f-d57550cc96cc" xsi:nil="true"/>
-    <FeatureTagsTaxHTField0 xmlns="4873beb7-5857-4685-be1f-d57550cc96cc">
-      <Terms xmlns="http://schemas.microsoft.com/office/infopath/2007/PartnerControls"/>
-    </FeatureTagsTaxHTField0>
-    <MachineTranslated xmlns="4873beb7-5857-4685-be1f-d57550cc96cc">false</MachineTranslated>
-    <Providers xmlns="4873beb7-5857-4685-be1f-d57550cc96cc" xsi:nil="true"/>
-    <OriginalSourceMarket xmlns="4873beb7-5857-4685-be1f-d57550cc96cc" xsi:nil="true"/>
-    <APDescription xmlns="4873beb7-5857-4685-be1f-d57550cc96cc" xsi:nil="true"/>
-    <ContentItem xmlns="4873beb7-5857-4685-be1f-d57550cc96cc" xsi:nil="true"/>
-    <ClipArtFilename xmlns="4873beb7-5857-4685-be1f-d57550cc96cc" xsi:nil="true"/>
-    <TPInstallLocation xmlns="4873beb7-5857-4685-be1f-d57550cc96cc" xsi:nil="true"/>
-    <TimesCloned xmlns="4873beb7-5857-4685-be1f-d57550cc96cc" xsi:nil="true"/>
-    <PublishTargets xmlns="4873beb7-5857-4685-be1f-d57550cc96cc">OfficeOnlineVNext</PublishTargets>
-    <AcquiredFrom xmlns="4873beb7-5857-4685-be1f-d57550cc96cc">Internal MS</AcquiredFrom>
-    <AssetStart xmlns="4873beb7-5857-4685-be1f-d57550cc96cc">2011-11-23T17:29:00+00:00</AssetStart>
-    <FriendlyTitle xmlns="4873beb7-5857-4685-be1f-d57550cc96cc" xsi:nil="true"/>
-    <Provider xmlns="4873beb7-5857-4685-be1f-d57550cc96cc" xsi:nil="true"/>
-    <LastHandOff xmlns="4873beb7-5857-4685-be1f-d57550cc96cc" xsi:nil="true"/>
-    <TPClientViewer xmlns="4873beb7-5857-4685-be1f-d57550cc96cc" xsi:nil="true"/>
-    <TemplateStatus xmlns="4873beb7-5857-4685-be1f-d57550cc96cc">Complete</TemplateStatus>
-    <Downloads xmlns="4873beb7-5857-4685-be1f-d57550cc96cc">0</Downloads>
-    <OOCacheId xmlns="4873beb7-5857-4685-be1f-d57550cc96cc" xsi:nil="true"/>
-    <IsDeleted xmlns="4873beb7-5857-4685-be1f-d57550cc96cc">false</IsDeleted>
-    <LocPublishedDependentAssetsLookup xmlns="4873beb7-5857-4685-be1f-d57550cc96cc" xsi:nil="true"/>
-    <AssetExpire xmlns="4873beb7-5857-4685-be1f-d57550cc96cc">2029-05-12T07:00:00+00:00</AssetExpire>
-    <CSXSubmissionMarket xmlns="4873beb7-5857-4685-be1f-d57550cc96cc" xsi:nil="true"/>
-    <DSATActionTaken xmlns="4873beb7-5857-4685-be1f-d57550cc96cc" xsi:nil="true"/>
-    <SubmitterId xmlns="4873beb7-5857-4685-be1f-d57550cc96cc" xsi:nil="true"/>
-    <EditorialTags xmlns="4873beb7-5857-4685-be1f-d57550cc96cc" xsi:nil="true"/>
-    <TPExecutable xmlns="4873beb7-5857-4685-be1f-d57550cc96cc" xsi:nil="true"/>
-    <CSXSubmissionDate xmlns="4873beb7-5857-4685-be1f-d57550cc96cc" xsi:nil="true"/>
-    <CSXUpdate xmlns="4873beb7-5857-4685-be1f-d57550cc96cc">false</CSXUpdate>
-    <AssetType xmlns="4873beb7-5857-4685-be1f-d57550cc96cc">TP</AssetType>
-    <ApprovalLog xmlns="4873beb7-5857-4685-be1f-d57550cc96cc" xsi:nil="true"/>
-    <BugNumber xmlns="4873beb7-5857-4685-be1f-d57550cc96cc" xsi:nil="true"/>
-    <OriginAsset xmlns="4873beb7-5857-4685-be1f-d57550cc96cc" xsi:nil="true"/>
-    <TPComponent xmlns="4873beb7-5857-4685-be1f-d57550cc96cc" xsi:nil="true"/>
-    <Milestone xmlns="4873beb7-5857-4685-be1f-d57550cc96cc" xsi:nil="true"/>
-    <RecommendationsModifier xmlns="4873beb7-5857-4685-be1f-d57550cc96cc" xsi:nil="true"/>
-    <AssetId xmlns="4873beb7-5857-4685-be1f-d57550cc96cc">TP102787001</AssetId>
-    <PolicheckWords xmlns="4873beb7-5857-4685-be1f-d57550cc96cc" xsi:nil="true"/>
-    <TPLaunchHelpLink xmlns="4873beb7-5857-4685-be1f-d57550cc96cc" xsi:nil="true"/>
-    <IntlLocPriority xmlns="4873beb7-5857-4685-be1f-d57550cc96cc" xsi:nil="true"/>
-    <TPApplication xmlns="4873beb7-5857-4685-be1f-d57550cc96cc" xsi:nil="true"/>
-    <IntlLangReviewer xmlns="4873beb7-5857-4685-be1f-d57550cc96cc" xsi:nil="true"/>
-    <HandoffToMSDN xmlns="4873beb7-5857-4685-be1f-d57550cc96cc" xsi:nil="true"/>
-    <PlannedPubDate xmlns="4873beb7-5857-4685-be1f-d57550cc96cc" xsi:nil="true"/>
-    <CrawlForDependencies xmlns="4873beb7-5857-4685-be1f-d57550cc96cc">false</CrawlForDependencies>
-    <LocLastLocAttemptVersionLookup xmlns="4873beb7-5857-4685-be1f-d57550cc96cc">693888</LocLastLocAttemptVersionLookup>
-    <LocProcessedForHandoffsLookup xmlns="4873beb7-5857-4685-be1f-d57550cc96cc" xsi:nil="true"/>
-    <TrustLevel xmlns="4873beb7-5857-4685-be1f-d57550cc96cc">1 Microsoft Managed Content</TrustLevel>
-    <CampaignTagsTaxHTField0 xmlns="4873beb7-5857-4685-be1f-d57550cc96cc">
-      <Terms xmlns="http://schemas.microsoft.com/office/infopath/2007/PartnerControls"/>
-    </CampaignTagsTaxHTField0>
-    <TPNamespace xmlns="4873beb7-5857-4685-be1f-d57550cc96cc" xsi:nil="true"/>
-    <LocOverallPreviewStatusLookup xmlns="4873beb7-5857-4685-be1f-d57550cc96cc" xsi:nil="true"/>
-    <TaxCatchAll xmlns="4873beb7-5857-4685-be1f-d57550cc96cc"/>
-    <IsSearchable xmlns="4873beb7-5857-4685-be1f-d57550cc96cc">false</IsSearchable>
-    <TemplateTemplateType xmlns="4873beb7-5857-4685-be1f-d57550cc96cc">Word Document Template</TemplateTemplateType>
-    <Markets xmlns="4873beb7-5857-4685-be1f-d57550cc96cc"/>
-    <IntlLangReview xmlns="4873beb7-5857-4685-be1f-d57550cc96cc" xsi:nil="true"/>
-    <UAProjectedTotalWords xmlns="4873beb7-5857-4685-be1f-d57550cc96cc" xsi:nil="true"/>
-    <OutputCachingOn xmlns="4873beb7-5857-4685-be1f-d57550cc96cc">false</OutputCachingOn>
-    <AverageRating xmlns="4873beb7-5857-4685-be1f-d57550cc96cc" xsi:nil="true"/>
-    <LocMarketGroupTiers2 xmlns="4873beb7-5857-4685-be1f-d57550cc96cc" xsi:nil="true"/>
-    <APAuthor xmlns="4873beb7-5857-4685-be1f-d57550cc96cc">
-      <UserInfo>
-        <DisplayName>REDMOND\v-namall</DisplayName>
-        <AccountId>978</AccountId>
-        <AccountType/>
-      </UserInfo>
-    </APAuthor>
-    <TPCommandLine xmlns="4873beb7-5857-4685-be1f-d57550cc96cc" xsi:nil="true"/>
-    <LocManualTestRequired xmlns="4873beb7-5857-4685-be1f-d57550cc96cc">false</LocManualTestRequired>
-    <TPAppVersion xmlns="4873beb7-5857-4685-be1f-d57550cc96cc" xsi:nil="true"/>
-    <EditorialStatus xmlns="4873beb7-5857-4685-be1f-d57550cc96cc">Complete</EditorialStatus>
-    <LocProcessedForMarketsLookup xmlns="4873beb7-5857-4685-be1f-d57550cc96cc" xsi:nil="true"/>
-    <LastModifiedDateTime xmlns="4873beb7-5857-4685-be1f-d57550cc96cc" xsi:nil="true"/>
-    <TPLaunchHelpLinkType xmlns="4873beb7-5857-4685-be1f-d57550cc96cc">Template</TPLaunchHelpLinkType>
-    <ScenarioTagsTaxHTField0 xmlns="4873beb7-5857-4685-be1f-d57550cc96cc">
-      <Terms xmlns="http://schemas.microsoft.com/office/infopath/2007/PartnerControls"/>
-    </ScenarioTagsTaxHTField0>
-    <OriginalRelease xmlns="4873beb7-5857-4685-be1f-d57550cc96cc">14</OriginalRelease>
-    <LocalizationTagsTaxHTField0 xmlns="4873beb7-5857-4685-be1f-d57550cc96cc">
-      <Terms xmlns="http://schemas.microsoft.com/office/infopath/2007/PartnerControls"/>
-    </LocalizationTagsTaxHTField0>
-    <Manager xmlns="4873beb7-5857-4685-be1f-d57550cc96cc" xsi:nil="true"/>
-    <UALocRecommendation xmlns="4873beb7-5857-4685-be1f-d57550cc96cc">Localize</UALocRecommendation>
-    <LocOverallHandbackStatusLookup xmlns="4873beb7-5857-4685-be1f-d57550cc96cc" xsi:nil="true"/>
-    <ArtSampleDocs xmlns="4873beb7-5857-4685-be1f-d57550cc96cc" xsi:nil="true"/>
-    <UACurrentWords xmlns="4873beb7-5857-4685-be1f-d57550cc96cc" xsi:nil="true"/>
-    <ShowIn xmlns="4873beb7-5857-4685-be1f-d57550cc96cc">Show everywhere</ShowIn>
-    <CSXHash xmlns="4873beb7-5857-4685-be1f-d57550cc96cc" xsi:nil="true"/>
-    <VoteCount xmlns="4873beb7-5857-4685-be1f-d57550cc96cc" xsi:nil="true"/>
-    <InternalTagsTaxHTField0 xmlns="4873beb7-5857-4685-be1f-d57550cc96cc">
-      <Terms xmlns="http://schemas.microsoft.com/office/infopath/2007/PartnerControls"/>
-    </InternalTagsTaxHTField0>
-    <UANotes xmlns="4873beb7-5857-4685-be1f-d57550cc96cc" xsi:nil="true"/>
-  </documentManagement>
-</p:properties>
+<?mso-contentType ?>
+<FormTemplates xmlns="http://schemas.microsoft.com/sharepoint/v3/contenttype/forms">
+  <Display>DocumentLibraryForm</Display>
+  <Edit>AssetEditForm</Edit>
+  <New>DocumentLibraryForm</New>
+</FormTemplates>
 </file>
 
 <file path=customXml/itemProps1.xml><?xml version="1.0" encoding="utf-8"?>
-<ds:datastoreItem xmlns:ds="http://schemas.openxmlformats.org/officeDocument/2006/customXml" ds:itemID="{C01C3C56-10DB-49F7-B061-44D8728D078A}">
+<ds:datastoreItem xmlns:ds="http://schemas.openxmlformats.org/officeDocument/2006/customXml" ds:itemID="{7FBDB1CC-CEFB-4E46-8174-1F0AA0D30B24}">
   <ds:schemaRefs>
-    <ds:schemaRef ds:uri="http://schemas.microsoft.com/sharepoint/v3/contenttype/forms"/>
+    <ds:schemaRef ds:uri="http://schemas.microsoft.com/office/2006/metadata/properties"/>
+    <ds:schemaRef ds:uri="http://schemas.microsoft.com/office/infopath/2007/PartnerControls"/>
+    <ds:schemaRef ds:uri="4873beb7-5857-4685-be1f-d57550cc96cc"/>
   </ds:schemaRefs>
 </ds:datastoreItem>
 </file>
@@ -7335,11 +7776,9 @@
 </file>
 
 <file path=customXml/itemProps3.xml><?xml version="1.0" encoding="utf-8"?>
-<ds:datastoreItem xmlns:ds="http://schemas.openxmlformats.org/officeDocument/2006/customXml" ds:itemID="{7FBDB1CC-CEFB-4E46-8174-1F0AA0D30B24}">
+<ds:datastoreItem xmlns:ds="http://schemas.openxmlformats.org/officeDocument/2006/customXml" ds:itemID="{C01C3C56-10DB-49F7-B061-44D8728D078A}">
   <ds:schemaRefs>
-    <ds:schemaRef ds:uri="http://schemas.microsoft.com/office/2006/metadata/properties"/>
-    <ds:schemaRef ds:uri="http://schemas.microsoft.com/office/infopath/2007/PartnerControls"/>
-    <ds:schemaRef ds:uri="4873beb7-5857-4685-be1f-d57550cc96cc"/>
+    <ds:schemaRef ds:uri="http://schemas.microsoft.com/sharepoint/v3/contenttype/forms"/>
   </ds:schemaRefs>
 </ds:datastoreItem>
 </file>
</xml_diff>